<commit_message>
updated frontend class diagram from design
</commit_message>
<xml_diff>
--- a/dokumentacia.docx
+++ b/dokumentacia.docx
@@ -26,6 +26,202 @@
               <w:lang w:val="sk-SK"/>
             </w:rPr>
           </w:pPr>
+        </w:p>
+        <w:p>
+          <w:pPr>
+            <w:rPr>
+              <w:lang w:val="sk-SK"/>
+            </w:rPr>
+          </w:pPr>
+        </w:p>
+        <w:p>
+          <w:pPr>
+            <w:rPr>
+              <w:lang w:val="sk-SK"/>
+            </w:rPr>
+          </w:pPr>
+        </w:p>
+        <w:p>
+          <w:pPr>
+            <w:rPr>
+              <w:lang w:val="sk-SK"/>
+            </w:rPr>
+          </w:pPr>
+        </w:p>
+        <w:p>
+          <w:pPr>
+            <w:rPr>
+              <w:lang w:val="sk-SK"/>
+            </w:rPr>
+          </w:pPr>
+        </w:p>
+        <w:p>
+          <w:pPr>
+            <w:rPr>
+              <w:lang w:val="sk-SK"/>
+            </w:rPr>
+          </w:pPr>
+        </w:p>
+        <w:p>
+          <w:pPr>
+            <w:rPr>
+              <w:lang w:val="sk-SK"/>
+            </w:rPr>
+          </w:pPr>
+        </w:p>
+        <w:p>
+          <w:pPr>
+            <w:rPr>
+              <w:lang w:val="sk-SK"/>
+            </w:rPr>
+          </w:pPr>
+        </w:p>
+        <w:p>
+          <w:pPr>
+            <w:rPr>
+              <w:lang w:val="sk-SK"/>
+            </w:rPr>
+          </w:pPr>
+        </w:p>
+        <w:p>
+          <w:pPr>
+            <w:rPr>
+              <w:lang w:val="sk-SK"/>
+            </w:rPr>
+          </w:pPr>
+        </w:p>
+        <w:p>
+          <w:pPr>
+            <w:rPr>
+              <w:lang w:val="sk-SK"/>
+            </w:rPr>
+          </w:pPr>
+        </w:p>
+        <w:p>
+          <w:pPr>
+            <w:rPr>
+              <w:lang w:val="sk-SK"/>
+            </w:rPr>
+          </w:pPr>
+        </w:p>
+        <w:p>
+          <w:pPr>
+            <w:rPr>
+              <w:lang w:val="sk-SK"/>
+            </w:rPr>
+          </w:pPr>
+        </w:p>
+        <w:p>
+          <w:pPr>
+            <w:rPr>
+              <w:lang w:val="sk-SK"/>
+            </w:rPr>
+          </w:pPr>
+        </w:p>
+        <w:p>
+          <w:pPr>
+            <w:rPr>
+              <w:lang w:val="sk-SK"/>
+            </w:rPr>
+          </w:pPr>
+        </w:p>
+        <w:p>
+          <w:pPr>
+            <w:rPr>
+              <w:lang w:val="sk-SK"/>
+            </w:rPr>
+          </w:pPr>
+        </w:p>
+        <w:p>
+          <w:pPr>
+            <w:rPr>
+              <w:lang w:val="sk-SK"/>
+            </w:rPr>
+          </w:pPr>
+        </w:p>
+        <w:p>
+          <w:pPr>
+            <w:rPr>
+              <w:lang w:val="sk-SK"/>
+            </w:rPr>
+          </w:pPr>
+        </w:p>
+        <w:p>
+          <w:pPr>
+            <w:rPr>
+              <w:lang w:val="sk-SK"/>
+            </w:rPr>
+          </w:pPr>
+        </w:p>
+        <w:p>
+          <w:pPr>
+            <w:rPr>
+              <w:lang w:val="sk-SK"/>
+            </w:rPr>
+          </w:pPr>
+        </w:p>
+        <w:p>
+          <w:pPr>
+            <w:rPr>
+              <w:lang w:val="sk-SK"/>
+            </w:rPr>
+          </w:pPr>
+        </w:p>
+        <w:p>
+          <w:pPr>
+            <w:rPr>
+              <w:lang w:val="sk-SK"/>
+            </w:rPr>
+          </w:pPr>
+        </w:p>
+        <w:p>
+          <w:pPr>
+            <w:rPr>
+              <w:lang w:val="sk-SK"/>
+            </w:rPr>
+          </w:pPr>
+        </w:p>
+        <w:p>
+          <w:pPr>
+            <w:rPr>
+              <w:lang w:val="sk-SK"/>
+            </w:rPr>
+          </w:pPr>
+        </w:p>
+        <w:p>
+          <w:pPr>
+            <w:rPr>
+              <w:lang w:val="sk-SK"/>
+            </w:rPr>
+          </w:pPr>
+        </w:p>
+        <w:p>
+          <w:pPr>
+            <w:rPr>
+              <w:lang w:val="sk-SK"/>
+            </w:rPr>
+          </w:pPr>
+        </w:p>
+        <w:p>
+          <w:pPr>
+            <w:rPr>
+              <w:lang w:val="sk-SK"/>
+            </w:rPr>
+          </w:pPr>
+        </w:p>
+        <w:p>
+          <w:pPr>
+            <w:jc w:val="right"/>
+            <w:rPr>
+              <w:lang w:val="sk-SK"/>
+            </w:rPr>
+          </w:pPr>
+          <w:r>
+            <w:rPr>
+              <w:lang w:val="sk-SK"/>
+            </w:rPr>
+            <w:t>6.2.2020</w:t>
+          </w:r>
         </w:p>
         <w:p>
           <w:pPr>
@@ -416,8 +612,6 @@
             </w:rPr>
             <w:t>Obsah</w:t>
           </w:r>
-          <w:bookmarkStart w:id="0" w:name="_GoBack"/>
-          <w:bookmarkEnd w:id="0"/>
         </w:p>
         <w:p>
           <w:pPr>
@@ -449,29 +643,216 @@
             </w:rPr>
             <w:fldChar w:fldCharType="separate"/>
           </w:r>
-          <w:hyperlink w:anchor="_Toc31869489" w:history="1">
+          <w:bookmarkStart w:id="0" w:name="_GoBack"/>
+          <w:bookmarkEnd w:id="0"/>
+          <w:r>
+            <w:rPr>
+              <w:rStyle w:val="Hypertextovprepojenie"/>
+              <w:noProof/>
+            </w:rPr>
+            <w:fldChar w:fldCharType="begin"/>
+          </w:r>
+          <w:r>
+            <w:rPr>
+              <w:rStyle w:val="Hypertextovprepojenie"/>
+              <w:noProof/>
+            </w:rPr>
+            <w:instrText xml:space="preserve"> </w:instrText>
+          </w:r>
+          <w:r>
+            <w:rPr>
+              <w:noProof/>
+            </w:rPr>
+            <w:instrText>HYPERLINK \l "_Toc31877393"</w:instrText>
+          </w:r>
+          <w:r>
+            <w:rPr>
+              <w:rStyle w:val="Hypertextovprepojenie"/>
+              <w:noProof/>
+            </w:rPr>
+            <w:instrText xml:space="preserve"> </w:instrText>
+          </w:r>
+          <w:r>
+            <w:rPr>
+              <w:rStyle w:val="Hypertextovprepojenie"/>
+              <w:noProof/>
+            </w:rPr>
+          </w:r>
+          <w:r>
+            <w:rPr>
+              <w:rStyle w:val="Hypertextovprepojenie"/>
+              <w:noProof/>
+            </w:rPr>
+            <w:fldChar w:fldCharType="separate"/>
+          </w:r>
+          <w:r>
+            <w:rPr>
+              <w:rStyle w:val="Hypertextovprepojenie"/>
+              <w:noProof/>
+              <w:lang w:val="sk-SK"/>
+            </w:rPr>
+            <w:t>1.</w:t>
+          </w:r>
+          <w:r>
+            <w:rPr>
+              <w:rFonts w:eastAsiaTheme="minorEastAsia"/>
+              <w:noProof/>
+            </w:rPr>
+            <w:tab/>
+          </w:r>
+          <w:r>
+            <w:rPr>
+              <w:rStyle w:val="Hypertextovprepojenie"/>
+              <w:noProof/>
+              <w:lang w:val="sk-SK"/>
+            </w:rPr>
+            <w:t>Katalóg požiadaviek</w:t>
+          </w:r>
+          <w:r>
+            <w:rPr>
+              <w:noProof/>
+              <w:webHidden/>
+            </w:rPr>
+            <w:tab/>
+          </w:r>
+          <w:r>
+            <w:rPr>
+              <w:noProof/>
+              <w:webHidden/>
+            </w:rPr>
+            <w:fldChar w:fldCharType="begin"/>
+          </w:r>
+          <w:r>
+            <w:rPr>
+              <w:noProof/>
+              <w:webHidden/>
+            </w:rPr>
+            <w:instrText xml:space="preserve"> PAGEREF _Toc31877393 \h </w:instrText>
+          </w:r>
+          <w:r>
+            <w:rPr>
+              <w:noProof/>
+              <w:webHidden/>
+            </w:rPr>
+          </w:r>
+          <w:r>
+            <w:rPr>
+              <w:noProof/>
+              <w:webHidden/>
+            </w:rPr>
+            <w:fldChar w:fldCharType="separate"/>
+          </w:r>
+          <w:r>
+            <w:rPr>
+              <w:noProof/>
+              <w:webHidden/>
+            </w:rPr>
+            <w:t>3</w:t>
+          </w:r>
+          <w:r>
+            <w:rPr>
+              <w:noProof/>
+              <w:webHidden/>
+            </w:rPr>
+            <w:fldChar w:fldCharType="end"/>
+          </w:r>
+          <w:r>
+            <w:rPr>
+              <w:rStyle w:val="Hypertextovprepojenie"/>
+              <w:noProof/>
+            </w:rPr>
+            <w:fldChar w:fldCharType="end"/>
+          </w:r>
+        </w:p>
+        <w:p>
+          <w:pPr>
+            <w:pStyle w:val="Obsah2"/>
+            <w:tabs>
+              <w:tab w:val="right" w:leader="dot" w:pos="9350"/>
+            </w:tabs>
+            <w:rPr>
+              <w:rFonts w:eastAsiaTheme="minorEastAsia"/>
+              <w:noProof/>
+            </w:rPr>
+          </w:pPr>
+          <w:hyperlink w:anchor="_Toc31877394" w:history="1">
             <w:r>
               <w:rPr>
                 <w:rStyle w:val="Hypertextovprepojenie"/>
                 <w:noProof/>
                 <w:lang w:val="sk-SK"/>
               </w:rPr>
-              <w:t>1.</w:t>
-            </w:r>
-            <w:r>
-              <w:rPr>
-                <w:rFonts w:eastAsiaTheme="minorEastAsia"/>
-                <w:noProof/>
+              <w:t>1.1 Úvod</w:t>
+            </w:r>
+            <w:r>
+              <w:rPr>
+                <w:noProof/>
+                <w:webHidden/>
               </w:rPr>
               <w:tab/>
             </w:r>
             <w:r>
               <w:rPr>
+                <w:noProof/>
+                <w:webHidden/>
+              </w:rPr>
+              <w:fldChar w:fldCharType="begin"/>
+            </w:r>
+            <w:r>
+              <w:rPr>
+                <w:noProof/>
+                <w:webHidden/>
+              </w:rPr>
+              <w:instrText xml:space="preserve"> PAGEREF _Toc31877394 \h </w:instrText>
+            </w:r>
+            <w:r>
+              <w:rPr>
+                <w:noProof/>
+                <w:webHidden/>
+              </w:rPr>
+            </w:r>
+            <w:r>
+              <w:rPr>
+                <w:noProof/>
+                <w:webHidden/>
+              </w:rPr>
+              <w:fldChar w:fldCharType="separate"/>
+            </w:r>
+            <w:r>
+              <w:rPr>
+                <w:noProof/>
+                <w:webHidden/>
+              </w:rPr>
+              <w:t>3</w:t>
+            </w:r>
+            <w:r>
+              <w:rPr>
+                <w:noProof/>
+                <w:webHidden/>
+              </w:rPr>
+              <w:fldChar w:fldCharType="end"/>
+            </w:r>
+          </w:hyperlink>
+        </w:p>
+        <w:p>
+          <w:pPr>
+            <w:pStyle w:val="Obsah3"/>
+            <w:tabs>
+              <w:tab w:val="right" w:leader="dot" w:pos="9350"/>
+            </w:tabs>
+            <w:rPr>
+              <w:rFonts w:eastAsiaTheme="minorEastAsia"/>
+              <w:noProof/>
+            </w:rPr>
+          </w:pPr>
+          <w:hyperlink w:anchor="_Toc31877395" w:history="1">
+            <w:r>
+              <w:rPr>
                 <w:rStyle w:val="Hypertextovprepojenie"/>
                 <w:noProof/>
                 <w:lang w:val="sk-SK"/>
               </w:rPr>
-              <w:t>Katalóg požiadaviek</w:t>
+              <w:t>1.1.1 Účel dokumentu</w:t>
             </w:r>
             <w:r>
               <w:rPr>
@@ -492,7 +873,287 @@
                 <w:noProof/>
                 <w:webHidden/>
               </w:rPr>
-              <w:instrText xml:space="preserve"> PAGEREF _Toc31869489 \h </w:instrText>
+              <w:instrText xml:space="preserve"> PAGEREF _Toc31877395 \h </w:instrText>
+            </w:r>
+            <w:r>
+              <w:rPr>
+                <w:noProof/>
+                <w:webHidden/>
+              </w:rPr>
+            </w:r>
+            <w:r>
+              <w:rPr>
+                <w:noProof/>
+                <w:webHidden/>
+              </w:rPr>
+              <w:fldChar w:fldCharType="separate"/>
+            </w:r>
+            <w:r>
+              <w:rPr>
+                <w:noProof/>
+                <w:webHidden/>
+              </w:rPr>
+              <w:t>3</w:t>
+            </w:r>
+            <w:r>
+              <w:rPr>
+                <w:noProof/>
+                <w:webHidden/>
+              </w:rPr>
+              <w:fldChar w:fldCharType="end"/>
+            </w:r>
+          </w:hyperlink>
+        </w:p>
+        <w:p>
+          <w:pPr>
+            <w:pStyle w:val="Obsah3"/>
+            <w:tabs>
+              <w:tab w:val="right" w:leader="dot" w:pos="9350"/>
+            </w:tabs>
+            <w:rPr>
+              <w:rFonts w:eastAsiaTheme="minorEastAsia"/>
+              <w:noProof/>
+            </w:rPr>
+          </w:pPr>
+          <w:hyperlink w:anchor="_Toc31877396" w:history="1">
+            <w:r>
+              <w:rPr>
+                <w:rStyle w:val="Hypertextovprepojenie"/>
+                <w:noProof/>
+                <w:lang w:val="sk-SK"/>
+              </w:rPr>
+              <w:t>1.1.2 Rozsah využitia systému</w:t>
+            </w:r>
+            <w:r>
+              <w:rPr>
+                <w:noProof/>
+                <w:webHidden/>
+              </w:rPr>
+              <w:tab/>
+            </w:r>
+            <w:r>
+              <w:rPr>
+                <w:noProof/>
+                <w:webHidden/>
+              </w:rPr>
+              <w:fldChar w:fldCharType="begin"/>
+            </w:r>
+            <w:r>
+              <w:rPr>
+                <w:noProof/>
+                <w:webHidden/>
+              </w:rPr>
+              <w:instrText xml:space="preserve"> PAGEREF _Toc31877396 \h </w:instrText>
+            </w:r>
+            <w:r>
+              <w:rPr>
+                <w:noProof/>
+                <w:webHidden/>
+              </w:rPr>
+            </w:r>
+            <w:r>
+              <w:rPr>
+                <w:noProof/>
+                <w:webHidden/>
+              </w:rPr>
+              <w:fldChar w:fldCharType="separate"/>
+            </w:r>
+            <w:r>
+              <w:rPr>
+                <w:noProof/>
+                <w:webHidden/>
+              </w:rPr>
+              <w:t>3</w:t>
+            </w:r>
+            <w:r>
+              <w:rPr>
+                <w:noProof/>
+                <w:webHidden/>
+              </w:rPr>
+              <w:fldChar w:fldCharType="end"/>
+            </w:r>
+          </w:hyperlink>
+        </w:p>
+        <w:p>
+          <w:pPr>
+            <w:pStyle w:val="Obsah3"/>
+            <w:tabs>
+              <w:tab w:val="right" w:leader="dot" w:pos="9350"/>
+            </w:tabs>
+            <w:rPr>
+              <w:rFonts w:eastAsiaTheme="minorEastAsia"/>
+              <w:noProof/>
+            </w:rPr>
+          </w:pPr>
+          <w:hyperlink w:anchor="_Toc31877397" w:history="1">
+            <w:r>
+              <w:rPr>
+                <w:rStyle w:val="Hypertextovprepojenie"/>
+                <w:noProof/>
+                <w:lang w:val="sk-SK"/>
+              </w:rPr>
+              <w:t>1.1.3 Slovník pojmov</w:t>
+            </w:r>
+            <w:r>
+              <w:rPr>
+                <w:noProof/>
+                <w:webHidden/>
+              </w:rPr>
+              <w:tab/>
+            </w:r>
+            <w:r>
+              <w:rPr>
+                <w:noProof/>
+                <w:webHidden/>
+              </w:rPr>
+              <w:fldChar w:fldCharType="begin"/>
+            </w:r>
+            <w:r>
+              <w:rPr>
+                <w:noProof/>
+                <w:webHidden/>
+              </w:rPr>
+              <w:instrText xml:space="preserve"> PAGEREF _Toc31877397 \h </w:instrText>
+            </w:r>
+            <w:r>
+              <w:rPr>
+                <w:noProof/>
+                <w:webHidden/>
+              </w:rPr>
+            </w:r>
+            <w:r>
+              <w:rPr>
+                <w:noProof/>
+                <w:webHidden/>
+              </w:rPr>
+              <w:fldChar w:fldCharType="separate"/>
+            </w:r>
+            <w:r>
+              <w:rPr>
+                <w:noProof/>
+                <w:webHidden/>
+              </w:rPr>
+              <w:t>3</w:t>
+            </w:r>
+            <w:r>
+              <w:rPr>
+                <w:noProof/>
+                <w:webHidden/>
+              </w:rPr>
+              <w:fldChar w:fldCharType="end"/>
+            </w:r>
+          </w:hyperlink>
+        </w:p>
+        <w:p>
+          <w:pPr>
+            <w:pStyle w:val="Obsah3"/>
+            <w:tabs>
+              <w:tab w:val="right" w:leader="dot" w:pos="9350"/>
+            </w:tabs>
+            <w:rPr>
+              <w:rFonts w:eastAsiaTheme="minorEastAsia"/>
+              <w:noProof/>
+            </w:rPr>
+          </w:pPr>
+          <w:hyperlink w:anchor="_Toc31877398" w:history="1">
+            <w:r>
+              <w:rPr>
+                <w:rStyle w:val="Hypertextovprepojenie"/>
+                <w:noProof/>
+                <w:lang w:val="sk-SK"/>
+              </w:rPr>
+              <w:t>1.1.4 Odkazy a referencie</w:t>
+            </w:r>
+            <w:r>
+              <w:rPr>
+                <w:noProof/>
+                <w:webHidden/>
+              </w:rPr>
+              <w:tab/>
+            </w:r>
+            <w:r>
+              <w:rPr>
+                <w:noProof/>
+                <w:webHidden/>
+              </w:rPr>
+              <w:fldChar w:fldCharType="begin"/>
+            </w:r>
+            <w:r>
+              <w:rPr>
+                <w:noProof/>
+                <w:webHidden/>
+              </w:rPr>
+              <w:instrText xml:space="preserve"> PAGEREF _Toc31877398 \h </w:instrText>
+            </w:r>
+            <w:r>
+              <w:rPr>
+                <w:noProof/>
+                <w:webHidden/>
+              </w:rPr>
+            </w:r>
+            <w:r>
+              <w:rPr>
+                <w:noProof/>
+                <w:webHidden/>
+              </w:rPr>
+              <w:fldChar w:fldCharType="separate"/>
+            </w:r>
+            <w:r>
+              <w:rPr>
+                <w:noProof/>
+                <w:webHidden/>
+              </w:rPr>
+              <w:t>3</w:t>
+            </w:r>
+            <w:r>
+              <w:rPr>
+                <w:noProof/>
+                <w:webHidden/>
+              </w:rPr>
+              <w:fldChar w:fldCharType="end"/>
+            </w:r>
+          </w:hyperlink>
+        </w:p>
+        <w:p>
+          <w:pPr>
+            <w:pStyle w:val="Obsah3"/>
+            <w:tabs>
+              <w:tab w:val="right" w:leader="dot" w:pos="9350"/>
+            </w:tabs>
+            <w:rPr>
+              <w:rFonts w:eastAsiaTheme="minorEastAsia"/>
+              <w:noProof/>
+            </w:rPr>
+          </w:pPr>
+          <w:hyperlink w:anchor="_Toc31877399" w:history="1">
+            <w:r>
+              <w:rPr>
+                <w:rStyle w:val="Hypertextovprepojenie"/>
+                <w:noProof/>
+                <w:lang w:val="sk-SK"/>
+              </w:rPr>
+              <w:t>1.1.5 Prehľad nasledujúcich kapitol</w:t>
+            </w:r>
+            <w:r>
+              <w:rPr>
+                <w:noProof/>
+                <w:webHidden/>
+              </w:rPr>
+              <w:tab/>
+            </w:r>
+            <w:r>
+              <w:rPr>
+                <w:noProof/>
+                <w:webHidden/>
+              </w:rPr>
+              <w:fldChar w:fldCharType="begin"/>
+            </w:r>
+            <w:r>
+              <w:rPr>
+                <w:noProof/>
+                <w:webHidden/>
+              </w:rPr>
+              <w:instrText xml:space="preserve"> PAGEREF _Toc31877399 \h </w:instrText>
             </w:r>
             <w:r>
               <w:rPr>
@@ -534,14 +1195,14 @@
               <w:noProof/>
             </w:rPr>
           </w:pPr>
-          <w:hyperlink w:anchor="_Toc31869490" w:history="1">
+          <w:hyperlink w:anchor="_Toc31877400" w:history="1">
             <w:r>
               <w:rPr>
                 <w:rStyle w:val="Hypertextovprepojenie"/>
                 <w:noProof/>
                 <w:lang w:val="sk-SK"/>
               </w:rPr>
-              <w:t>1.1 Úvod</w:t>
+              <w:t>1.2 Všeobecný popis</w:t>
             </w:r>
             <w:r>
               <w:rPr>
@@ -562,7 +1223,7 @@
                 <w:noProof/>
                 <w:webHidden/>
               </w:rPr>
-              <w:instrText xml:space="preserve"> PAGEREF _Toc31869490 \h </w:instrText>
+              <w:instrText xml:space="preserve"> PAGEREF _Toc31877400 \h </w:instrText>
             </w:r>
             <w:r>
               <w:rPr>
@@ -604,14 +1265,14 @@
               <w:noProof/>
             </w:rPr>
           </w:pPr>
-          <w:hyperlink w:anchor="_Toc31869491" w:history="1">
+          <w:hyperlink w:anchor="_Toc31877401" w:history="1">
             <w:r>
               <w:rPr>
                 <w:rStyle w:val="Hypertextovprepojenie"/>
                 <w:noProof/>
                 <w:lang w:val="sk-SK"/>
               </w:rPr>
-              <w:t>1.1.1 Účel dokumentu</w:t>
+              <w:t>1.2.1 Perspektíva systému</w:t>
             </w:r>
             <w:r>
               <w:rPr>
@@ -632,7 +1293,7 @@
                 <w:noProof/>
                 <w:webHidden/>
               </w:rPr>
-              <w:instrText xml:space="preserve"> PAGEREF _Toc31869491 \h </w:instrText>
+              <w:instrText xml:space="preserve"> PAGEREF _Toc31877401 \h </w:instrText>
             </w:r>
             <w:r>
               <w:rPr>
@@ -674,14 +1335,14 @@
               <w:noProof/>
             </w:rPr>
           </w:pPr>
-          <w:hyperlink w:anchor="_Toc31869492" w:history="1">
+          <w:hyperlink w:anchor="_Toc31877402" w:history="1">
             <w:r>
               <w:rPr>
                 <w:rStyle w:val="Hypertextovprepojenie"/>
                 <w:noProof/>
                 <w:lang w:val="sk-SK"/>
               </w:rPr>
-              <w:t>1.1.2 Rozsah využitia systému</w:t>
+              <w:t>1.2.2 Funkcie systému</w:t>
             </w:r>
             <w:r>
               <w:rPr>
@@ -702,7 +1363,7 @@
                 <w:noProof/>
                 <w:webHidden/>
               </w:rPr>
-              <w:instrText xml:space="preserve"> PAGEREF _Toc31869492 \h </w:instrText>
+              <w:instrText xml:space="preserve"> PAGEREF _Toc31877402 \h </w:instrText>
             </w:r>
             <w:r>
               <w:rPr>
@@ -744,14 +1405,14 @@
               <w:noProof/>
             </w:rPr>
           </w:pPr>
-          <w:hyperlink w:anchor="_Toc31869493" w:history="1">
+          <w:hyperlink w:anchor="_Toc31877403" w:history="1">
             <w:r>
               <w:rPr>
                 <w:rStyle w:val="Hypertextovprepojenie"/>
                 <w:noProof/>
                 <w:lang w:val="sk-SK"/>
               </w:rPr>
-              <w:t>1.1.3 Slovník pojmov</w:t>
+              <w:t>1.2.3 Charakteristika používateľa</w:t>
             </w:r>
             <w:r>
               <w:rPr>
@@ -772,7 +1433,7 @@
                 <w:noProof/>
                 <w:webHidden/>
               </w:rPr>
-              <w:instrText xml:space="preserve"> PAGEREF _Toc31869493 \h </w:instrText>
+              <w:instrText xml:space="preserve"> PAGEREF _Toc31877403 \h </w:instrText>
             </w:r>
             <w:r>
               <w:rPr>
@@ -792,7 +1453,7 @@
                 <w:noProof/>
                 <w:webHidden/>
               </w:rPr>
-              <w:t>3</w:t>
+              <w:t>4</w:t>
             </w:r>
             <w:r>
               <w:rPr>
@@ -814,14 +1475,14 @@
               <w:noProof/>
             </w:rPr>
           </w:pPr>
-          <w:hyperlink w:anchor="_Toc31869494" w:history="1">
+          <w:hyperlink w:anchor="_Toc31877404" w:history="1">
             <w:r>
               <w:rPr>
                 <w:rStyle w:val="Hypertextovprepojenie"/>
                 <w:noProof/>
                 <w:lang w:val="sk-SK"/>
               </w:rPr>
-              <w:t>1.1.4 Odkazy a referencie</w:t>
+              <w:t>1.2.4 Všeobecné obmedzenia</w:t>
             </w:r>
             <w:r>
               <w:rPr>
@@ -842,7 +1503,7 @@
                 <w:noProof/>
                 <w:webHidden/>
               </w:rPr>
-              <w:instrText xml:space="preserve"> PAGEREF _Toc31869494 \h </w:instrText>
+              <w:instrText xml:space="preserve"> PAGEREF _Toc31877404 \h </w:instrText>
             </w:r>
             <w:r>
               <w:rPr>
@@ -862,7 +1523,7 @@
                 <w:noProof/>
                 <w:webHidden/>
               </w:rPr>
-              <w:t>3</w:t>
+              <w:t>4</w:t>
             </w:r>
             <w:r>
               <w:rPr>
@@ -884,14 +1545,14 @@
               <w:noProof/>
             </w:rPr>
           </w:pPr>
-          <w:hyperlink w:anchor="_Toc31869495" w:history="1">
+          <w:hyperlink w:anchor="_Toc31877405" w:history="1">
             <w:r>
               <w:rPr>
                 <w:rStyle w:val="Hypertextovprepojenie"/>
                 <w:noProof/>
                 <w:lang w:val="sk-SK"/>
               </w:rPr>
-              <w:t>1.1.5 Prehľad nasledujúcich kapitol</w:t>
+              <w:t>1.2.5 Predpoklady a závislosti</w:t>
             </w:r>
             <w:r>
               <w:rPr>
@@ -912,7 +1573,7 @@
                 <w:noProof/>
                 <w:webHidden/>
               </w:rPr>
-              <w:instrText xml:space="preserve"> PAGEREF _Toc31869495 \h </w:instrText>
+              <w:instrText xml:space="preserve"> PAGEREF _Toc31877405 \h </w:instrText>
             </w:r>
             <w:r>
               <w:rPr>
@@ -932,7 +1593,7 @@
                 <w:noProof/>
                 <w:webHidden/>
               </w:rPr>
-              <w:t>3</w:t>
+              <w:t>5</w:t>
             </w:r>
             <w:r>
               <w:rPr>
@@ -954,14 +1615,14 @@
               <w:noProof/>
             </w:rPr>
           </w:pPr>
-          <w:hyperlink w:anchor="_Toc31869496" w:history="1">
+          <w:hyperlink w:anchor="_Toc31877406" w:history="1">
             <w:r>
               <w:rPr>
                 <w:rStyle w:val="Hypertextovprepojenie"/>
                 <w:noProof/>
                 <w:lang w:val="sk-SK"/>
               </w:rPr>
-              <w:t>1.2 Všeobecný popis</w:t>
+              <w:t>1.3 Špecifické požiadavky</w:t>
             </w:r>
             <w:r>
               <w:rPr>
@@ -982,7 +1643,7 @@
                 <w:noProof/>
                 <w:webHidden/>
               </w:rPr>
-              <w:instrText xml:space="preserve"> PAGEREF _Toc31869496 \h </w:instrText>
+              <w:instrText xml:space="preserve"> PAGEREF _Toc31877406 \h </w:instrText>
             </w:r>
             <w:r>
               <w:rPr>
@@ -1002,7 +1663,7 @@
                 <w:noProof/>
                 <w:webHidden/>
               </w:rPr>
-              <w:t>3</w:t>
+              <w:t>5</w:t>
             </w:r>
             <w:r>
               <w:rPr>
@@ -1024,14 +1685,14 @@
               <w:noProof/>
             </w:rPr>
           </w:pPr>
-          <w:hyperlink w:anchor="_Toc31869497" w:history="1">
+          <w:hyperlink w:anchor="_Toc31877407" w:history="1">
             <w:r>
               <w:rPr>
                 <w:rStyle w:val="Hypertextovprepojenie"/>
                 <w:noProof/>
                 <w:lang w:val="sk-SK"/>
               </w:rPr>
-              <w:t>1.2.1 Perspektíva systému</w:t>
+              <w:t>1.3.1 Funkčné požiadavky</w:t>
             </w:r>
             <w:r>
               <w:rPr>
@@ -1052,7 +1713,7 @@
                 <w:noProof/>
                 <w:webHidden/>
               </w:rPr>
-              <w:instrText xml:space="preserve"> PAGEREF _Toc31869497 \h </w:instrText>
+              <w:instrText xml:space="preserve"> PAGEREF _Toc31877407 \h </w:instrText>
             </w:r>
             <w:r>
               <w:rPr>
@@ -1072,7 +1733,7 @@
                 <w:noProof/>
                 <w:webHidden/>
               </w:rPr>
-              <w:t>3</w:t>
+              <w:t>5</w:t>
             </w:r>
             <w:r>
               <w:rPr>
@@ -1094,14 +1755,14 @@
               <w:noProof/>
             </w:rPr>
           </w:pPr>
-          <w:hyperlink w:anchor="_Toc31869498" w:history="1">
+          <w:hyperlink w:anchor="_Toc31877408" w:history="1">
             <w:r>
               <w:rPr>
                 <w:rStyle w:val="Hypertextovprepojenie"/>
                 <w:noProof/>
                 <w:lang w:val="sk-SK"/>
               </w:rPr>
-              <w:t>1.2.2 Funkcie systému</w:t>
+              <w:t>1.3.2 Požiadavky nevzťahujúce sa na funkcionalitu</w:t>
             </w:r>
             <w:r>
               <w:rPr>
@@ -1122,7 +1783,7 @@
                 <w:noProof/>
                 <w:webHidden/>
               </w:rPr>
-              <w:instrText xml:space="preserve"> PAGEREF _Toc31869498 \h </w:instrText>
+              <w:instrText xml:space="preserve"> PAGEREF _Toc31877408 \h </w:instrText>
             </w:r>
             <w:r>
               <w:rPr>
@@ -1142,7 +1803,7 @@
                 <w:noProof/>
                 <w:webHidden/>
               </w:rPr>
-              <w:t>3</w:t>
+              <w:t>6</w:t>
             </w:r>
             <w:r>
               <w:rPr>
@@ -1164,14 +1825,14 @@
               <w:noProof/>
             </w:rPr>
           </w:pPr>
-          <w:hyperlink w:anchor="_Toc31869499" w:history="1">
+          <w:hyperlink w:anchor="_Toc31877409" w:history="1">
             <w:r>
               <w:rPr>
                 <w:rStyle w:val="Hypertextovprepojenie"/>
                 <w:noProof/>
                 <w:lang w:val="sk-SK"/>
               </w:rPr>
-              <w:t>1.2.3 Charakteristika používateľa</w:t>
+              <w:t>1.3.3 Požiadavky rozhrania</w:t>
             </w:r>
             <w:r>
               <w:rPr>
@@ -1192,427 +1853,7 @@
                 <w:noProof/>
                 <w:webHidden/>
               </w:rPr>
-              <w:instrText xml:space="preserve"> PAGEREF _Toc31869499 \h </w:instrText>
-            </w:r>
-            <w:r>
-              <w:rPr>
-                <w:noProof/>
-                <w:webHidden/>
-              </w:rPr>
-            </w:r>
-            <w:r>
-              <w:rPr>
-                <w:noProof/>
-                <w:webHidden/>
-              </w:rPr>
-              <w:fldChar w:fldCharType="separate"/>
-            </w:r>
-            <w:r>
-              <w:rPr>
-                <w:noProof/>
-                <w:webHidden/>
-              </w:rPr>
-              <w:t>4</w:t>
-            </w:r>
-            <w:r>
-              <w:rPr>
-                <w:noProof/>
-                <w:webHidden/>
-              </w:rPr>
-              <w:fldChar w:fldCharType="end"/>
-            </w:r>
-          </w:hyperlink>
-        </w:p>
-        <w:p>
-          <w:pPr>
-            <w:pStyle w:val="Obsah3"/>
-            <w:tabs>
-              <w:tab w:val="right" w:leader="dot" w:pos="9350"/>
-            </w:tabs>
-            <w:rPr>
-              <w:rFonts w:eastAsiaTheme="minorEastAsia"/>
-              <w:noProof/>
-            </w:rPr>
-          </w:pPr>
-          <w:hyperlink w:anchor="_Toc31869500" w:history="1">
-            <w:r>
-              <w:rPr>
-                <w:rStyle w:val="Hypertextovprepojenie"/>
-                <w:noProof/>
-                <w:lang w:val="sk-SK"/>
-              </w:rPr>
-              <w:t>1.2.4 Všeobecné obmedzenia</w:t>
-            </w:r>
-            <w:r>
-              <w:rPr>
-                <w:noProof/>
-                <w:webHidden/>
-              </w:rPr>
-              <w:tab/>
-            </w:r>
-            <w:r>
-              <w:rPr>
-                <w:noProof/>
-                <w:webHidden/>
-              </w:rPr>
-              <w:fldChar w:fldCharType="begin"/>
-            </w:r>
-            <w:r>
-              <w:rPr>
-                <w:noProof/>
-                <w:webHidden/>
-              </w:rPr>
-              <w:instrText xml:space="preserve"> PAGEREF _Toc31869500 \h </w:instrText>
-            </w:r>
-            <w:r>
-              <w:rPr>
-                <w:noProof/>
-                <w:webHidden/>
-              </w:rPr>
-            </w:r>
-            <w:r>
-              <w:rPr>
-                <w:noProof/>
-                <w:webHidden/>
-              </w:rPr>
-              <w:fldChar w:fldCharType="separate"/>
-            </w:r>
-            <w:r>
-              <w:rPr>
-                <w:noProof/>
-                <w:webHidden/>
-              </w:rPr>
-              <w:t>4</w:t>
-            </w:r>
-            <w:r>
-              <w:rPr>
-                <w:noProof/>
-                <w:webHidden/>
-              </w:rPr>
-              <w:fldChar w:fldCharType="end"/>
-            </w:r>
-          </w:hyperlink>
-        </w:p>
-        <w:p>
-          <w:pPr>
-            <w:pStyle w:val="Obsah3"/>
-            <w:tabs>
-              <w:tab w:val="right" w:leader="dot" w:pos="9350"/>
-            </w:tabs>
-            <w:rPr>
-              <w:rFonts w:eastAsiaTheme="minorEastAsia"/>
-              <w:noProof/>
-            </w:rPr>
-          </w:pPr>
-          <w:hyperlink w:anchor="_Toc31869501" w:history="1">
-            <w:r>
-              <w:rPr>
-                <w:rStyle w:val="Hypertextovprepojenie"/>
-                <w:noProof/>
-                <w:lang w:val="sk-SK"/>
-              </w:rPr>
-              <w:t>1.2.5 Predpoklady a závislosti</w:t>
-            </w:r>
-            <w:r>
-              <w:rPr>
-                <w:noProof/>
-                <w:webHidden/>
-              </w:rPr>
-              <w:tab/>
-            </w:r>
-            <w:r>
-              <w:rPr>
-                <w:noProof/>
-                <w:webHidden/>
-              </w:rPr>
-              <w:fldChar w:fldCharType="begin"/>
-            </w:r>
-            <w:r>
-              <w:rPr>
-                <w:noProof/>
-                <w:webHidden/>
-              </w:rPr>
-              <w:instrText xml:space="preserve"> PAGEREF _Toc31869501 \h </w:instrText>
-            </w:r>
-            <w:r>
-              <w:rPr>
-                <w:noProof/>
-                <w:webHidden/>
-              </w:rPr>
-            </w:r>
-            <w:r>
-              <w:rPr>
-                <w:noProof/>
-                <w:webHidden/>
-              </w:rPr>
-              <w:fldChar w:fldCharType="separate"/>
-            </w:r>
-            <w:r>
-              <w:rPr>
-                <w:noProof/>
-                <w:webHidden/>
-              </w:rPr>
-              <w:t>5</w:t>
-            </w:r>
-            <w:r>
-              <w:rPr>
-                <w:noProof/>
-                <w:webHidden/>
-              </w:rPr>
-              <w:fldChar w:fldCharType="end"/>
-            </w:r>
-          </w:hyperlink>
-        </w:p>
-        <w:p>
-          <w:pPr>
-            <w:pStyle w:val="Obsah2"/>
-            <w:tabs>
-              <w:tab w:val="right" w:leader="dot" w:pos="9350"/>
-            </w:tabs>
-            <w:rPr>
-              <w:rFonts w:eastAsiaTheme="minorEastAsia"/>
-              <w:noProof/>
-            </w:rPr>
-          </w:pPr>
-          <w:hyperlink w:anchor="_Toc31869502" w:history="1">
-            <w:r>
-              <w:rPr>
-                <w:rStyle w:val="Hypertextovprepojenie"/>
-                <w:noProof/>
-                <w:lang w:val="sk-SK"/>
-              </w:rPr>
-              <w:t>1.3 Špecifické požiadavky</w:t>
-            </w:r>
-            <w:r>
-              <w:rPr>
-                <w:noProof/>
-                <w:webHidden/>
-              </w:rPr>
-              <w:tab/>
-            </w:r>
-            <w:r>
-              <w:rPr>
-                <w:noProof/>
-                <w:webHidden/>
-              </w:rPr>
-              <w:fldChar w:fldCharType="begin"/>
-            </w:r>
-            <w:r>
-              <w:rPr>
-                <w:noProof/>
-                <w:webHidden/>
-              </w:rPr>
-              <w:instrText xml:space="preserve"> PAGEREF _Toc31869502 \h </w:instrText>
-            </w:r>
-            <w:r>
-              <w:rPr>
-                <w:noProof/>
-                <w:webHidden/>
-              </w:rPr>
-            </w:r>
-            <w:r>
-              <w:rPr>
-                <w:noProof/>
-                <w:webHidden/>
-              </w:rPr>
-              <w:fldChar w:fldCharType="separate"/>
-            </w:r>
-            <w:r>
-              <w:rPr>
-                <w:noProof/>
-                <w:webHidden/>
-              </w:rPr>
-              <w:t>5</w:t>
-            </w:r>
-            <w:r>
-              <w:rPr>
-                <w:noProof/>
-                <w:webHidden/>
-              </w:rPr>
-              <w:fldChar w:fldCharType="end"/>
-            </w:r>
-          </w:hyperlink>
-        </w:p>
-        <w:p>
-          <w:pPr>
-            <w:pStyle w:val="Obsah3"/>
-            <w:tabs>
-              <w:tab w:val="right" w:leader="dot" w:pos="9350"/>
-            </w:tabs>
-            <w:rPr>
-              <w:rFonts w:eastAsiaTheme="minorEastAsia"/>
-              <w:noProof/>
-            </w:rPr>
-          </w:pPr>
-          <w:hyperlink w:anchor="_Toc31869503" w:history="1">
-            <w:r>
-              <w:rPr>
-                <w:rStyle w:val="Hypertextovprepojenie"/>
-                <w:noProof/>
-                <w:lang w:val="sk-SK"/>
-              </w:rPr>
-              <w:t>1.3.1 Funkčné požiadavky</w:t>
-            </w:r>
-            <w:r>
-              <w:rPr>
-                <w:noProof/>
-                <w:webHidden/>
-              </w:rPr>
-              <w:tab/>
-            </w:r>
-            <w:r>
-              <w:rPr>
-                <w:noProof/>
-                <w:webHidden/>
-              </w:rPr>
-              <w:fldChar w:fldCharType="begin"/>
-            </w:r>
-            <w:r>
-              <w:rPr>
-                <w:noProof/>
-                <w:webHidden/>
-              </w:rPr>
-              <w:instrText xml:space="preserve"> PAGEREF _Toc31869503 \h </w:instrText>
-            </w:r>
-            <w:r>
-              <w:rPr>
-                <w:noProof/>
-                <w:webHidden/>
-              </w:rPr>
-            </w:r>
-            <w:r>
-              <w:rPr>
-                <w:noProof/>
-                <w:webHidden/>
-              </w:rPr>
-              <w:fldChar w:fldCharType="separate"/>
-            </w:r>
-            <w:r>
-              <w:rPr>
-                <w:noProof/>
-                <w:webHidden/>
-              </w:rPr>
-              <w:t>5</w:t>
-            </w:r>
-            <w:r>
-              <w:rPr>
-                <w:noProof/>
-                <w:webHidden/>
-              </w:rPr>
-              <w:fldChar w:fldCharType="end"/>
-            </w:r>
-          </w:hyperlink>
-        </w:p>
-        <w:p>
-          <w:pPr>
-            <w:pStyle w:val="Obsah3"/>
-            <w:tabs>
-              <w:tab w:val="right" w:leader="dot" w:pos="9350"/>
-            </w:tabs>
-            <w:rPr>
-              <w:rFonts w:eastAsiaTheme="minorEastAsia"/>
-              <w:noProof/>
-            </w:rPr>
-          </w:pPr>
-          <w:hyperlink w:anchor="_Toc31869504" w:history="1">
-            <w:r>
-              <w:rPr>
-                <w:rStyle w:val="Hypertextovprepojenie"/>
-                <w:noProof/>
-                <w:lang w:val="sk-SK"/>
-              </w:rPr>
-              <w:t>1.3.2 Požiadavky nevzťahujúce sa na funkcionalitu</w:t>
-            </w:r>
-            <w:r>
-              <w:rPr>
-                <w:noProof/>
-                <w:webHidden/>
-              </w:rPr>
-              <w:tab/>
-            </w:r>
-            <w:r>
-              <w:rPr>
-                <w:noProof/>
-                <w:webHidden/>
-              </w:rPr>
-              <w:fldChar w:fldCharType="begin"/>
-            </w:r>
-            <w:r>
-              <w:rPr>
-                <w:noProof/>
-                <w:webHidden/>
-              </w:rPr>
-              <w:instrText xml:space="preserve"> PAGEREF _Toc31869504 \h </w:instrText>
-            </w:r>
-            <w:r>
-              <w:rPr>
-                <w:noProof/>
-                <w:webHidden/>
-              </w:rPr>
-            </w:r>
-            <w:r>
-              <w:rPr>
-                <w:noProof/>
-                <w:webHidden/>
-              </w:rPr>
-              <w:fldChar w:fldCharType="separate"/>
-            </w:r>
-            <w:r>
-              <w:rPr>
-                <w:noProof/>
-                <w:webHidden/>
-              </w:rPr>
-              <w:t>6</w:t>
-            </w:r>
-            <w:r>
-              <w:rPr>
-                <w:noProof/>
-                <w:webHidden/>
-              </w:rPr>
-              <w:fldChar w:fldCharType="end"/>
-            </w:r>
-          </w:hyperlink>
-        </w:p>
-        <w:p>
-          <w:pPr>
-            <w:pStyle w:val="Obsah3"/>
-            <w:tabs>
-              <w:tab w:val="right" w:leader="dot" w:pos="9350"/>
-            </w:tabs>
-            <w:rPr>
-              <w:rFonts w:eastAsiaTheme="minorEastAsia"/>
-              <w:noProof/>
-            </w:rPr>
-          </w:pPr>
-          <w:hyperlink w:anchor="_Toc31869505" w:history="1">
-            <w:r>
-              <w:rPr>
-                <w:rStyle w:val="Hypertextovprepojenie"/>
-                <w:noProof/>
-                <w:lang w:val="sk-SK"/>
-              </w:rPr>
-              <w:t>1.3.3 Požiadavky rozhrania</w:t>
-            </w:r>
-            <w:r>
-              <w:rPr>
-                <w:noProof/>
-                <w:webHidden/>
-              </w:rPr>
-              <w:tab/>
-            </w:r>
-            <w:r>
-              <w:rPr>
-                <w:noProof/>
-                <w:webHidden/>
-              </w:rPr>
-              <w:fldChar w:fldCharType="begin"/>
-            </w:r>
-            <w:r>
-              <w:rPr>
-                <w:noProof/>
-                <w:webHidden/>
-              </w:rPr>
-              <w:instrText xml:space="preserve"> PAGEREF _Toc31869505 \h </w:instrText>
+              <w:instrText xml:space="preserve"> PAGEREF _Toc31877409 \h </w:instrText>
             </w:r>
             <w:r>
               <w:rPr>
@@ -1655,7 +1896,7 @@
               <w:noProof/>
             </w:rPr>
           </w:pPr>
-          <w:hyperlink w:anchor="_Toc31869506" w:history="1">
+          <w:hyperlink w:anchor="_Toc31877410" w:history="1">
             <w:r>
               <w:rPr>
                 <w:rStyle w:val="Hypertextovprepojenie"/>
@@ -1698,7 +1939,7 @@
                 <w:noProof/>
                 <w:webHidden/>
               </w:rPr>
-              <w:instrText xml:space="preserve"> PAGEREF _Toc31869506 \h </w:instrText>
+              <w:instrText xml:space="preserve"> PAGEREF _Toc31877410 \h </w:instrText>
             </w:r>
             <w:r>
               <w:rPr>
@@ -1740,7 +1981,7 @@
               <w:noProof/>
             </w:rPr>
           </w:pPr>
-          <w:hyperlink w:anchor="_Toc31869507" w:history="1">
+          <w:hyperlink w:anchor="_Toc31877411" w:history="1">
             <w:r>
               <w:rPr>
                 <w:rStyle w:val="Hypertextovprepojenie"/>
@@ -1768,7 +2009,7 @@
                 <w:noProof/>
                 <w:webHidden/>
               </w:rPr>
-              <w:instrText xml:space="preserve"> PAGEREF _Toc31869507 \h </w:instrText>
+              <w:instrText xml:space="preserve"> PAGEREF _Toc31877411 \h </w:instrText>
             </w:r>
             <w:r>
               <w:rPr>
@@ -1810,7 +2051,7 @@
               <w:noProof/>
             </w:rPr>
           </w:pPr>
-          <w:hyperlink w:anchor="_Toc31869508" w:history="1">
+          <w:hyperlink w:anchor="_Toc31877412" w:history="1">
             <w:r>
               <w:rPr>
                 <w:rStyle w:val="Hypertextovprepojenie"/>
@@ -1838,7 +2079,7 @@
                 <w:noProof/>
                 <w:webHidden/>
               </w:rPr>
-              <w:instrText xml:space="preserve"> PAGEREF _Toc31869508 \h </w:instrText>
+              <w:instrText xml:space="preserve"> PAGEREF _Toc31877412 \h </w:instrText>
             </w:r>
             <w:r>
               <w:rPr>
@@ -1880,7 +2121,7 @@
               <w:noProof/>
             </w:rPr>
           </w:pPr>
-          <w:hyperlink w:anchor="_Toc31869509" w:history="1">
+          <w:hyperlink w:anchor="_Toc31877413" w:history="1">
             <w:r>
               <w:rPr>
                 <w:rStyle w:val="Hypertextovprepojenie"/>
@@ -1908,7 +2149,7 @@
                 <w:noProof/>
                 <w:webHidden/>
               </w:rPr>
-              <w:instrText xml:space="preserve"> PAGEREF _Toc31869509 \h </w:instrText>
+              <w:instrText xml:space="preserve"> PAGEREF _Toc31877413 \h </w:instrText>
             </w:r>
             <w:r>
               <w:rPr>
@@ -1950,7 +2191,7 @@
               <w:noProof/>
             </w:rPr>
           </w:pPr>
-          <w:hyperlink w:anchor="_Toc31869510" w:history="1">
+          <w:hyperlink w:anchor="_Toc31877414" w:history="1">
             <w:r>
               <w:rPr>
                 <w:rStyle w:val="Hypertextovprepojenie"/>
@@ -1978,7 +2219,7 @@
                 <w:noProof/>
                 <w:webHidden/>
               </w:rPr>
-              <w:instrText xml:space="preserve"> PAGEREF _Toc31869510 \h </w:instrText>
+              <w:instrText xml:space="preserve"> PAGEREF _Toc31877414 \h </w:instrText>
             </w:r>
             <w:r>
               <w:rPr>
@@ -2020,7 +2261,7 @@
               <w:noProof/>
             </w:rPr>
           </w:pPr>
-          <w:hyperlink w:anchor="_Toc31869511" w:history="1">
+          <w:hyperlink w:anchor="_Toc31877415" w:history="1">
             <w:r>
               <w:rPr>
                 <w:rStyle w:val="Hypertextovprepojenie"/>
@@ -2048,7 +2289,7 @@
                 <w:noProof/>
                 <w:webHidden/>
               </w:rPr>
-              <w:instrText xml:space="preserve"> PAGEREF _Toc31869511 \h </w:instrText>
+              <w:instrText xml:space="preserve"> PAGEREF _Toc31877415 \h </w:instrText>
             </w:r>
             <w:r>
               <w:rPr>
@@ -2090,7 +2331,7 @@
               <w:noProof/>
             </w:rPr>
           </w:pPr>
-          <w:hyperlink w:anchor="_Toc31869512" w:history="1">
+          <w:hyperlink w:anchor="_Toc31877416" w:history="1">
             <w:r>
               <w:rPr>
                 <w:rStyle w:val="Hypertextovprepojenie"/>
@@ -2118,7 +2359,7 @@
                 <w:noProof/>
                 <w:webHidden/>
               </w:rPr>
-              <w:instrText xml:space="preserve"> PAGEREF _Toc31869512 \h </w:instrText>
+              <w:instrText xml:space="preserve"> PAGEREF _Toc31877416 \h </w:instrText>
             </w:r>
             <w:r>
               <w:rPr>
@@ -2160,7 +2401,7 @@
               <w:noProof/>
             </w:rPr>
           </w:pPr>
-          <w:hyperlink w:anchor="_Toc31869513" w:history="1">
+          <w:hyperlink w:anchor="_Toc31877417" w:history="1">
             <w:r>
               <w:rPr>
                 <w:rStyle w:val="Hypertextovprepojenie"/>
@@ -2188,7 +2429,7 @@
                 <w:noProof/>
                 <w:webHidden/>
               </w:rPr>
-              <w:instrText xml:space="preserve"> PAGEREF _Toc31869513 \h </w:instrText>
+              <w:instrText xml:space="preserve"> PAGEREF _Toc31877417 \h </w:instrText>
             </w:r>
             <w:r>
               <w:rPr>
@@ -2230,7 +2471,7 @@
               <w:noProof/>
             </w:rPr>
           </w:pPr>
-          <w:hyperlink w:anchor="_Toc31869514" w:history="1">
+          <w:hyperlink w:anchor="_Toc31877418" w:history="1">
             <w:r>
               <w:rPr>
                 <w:rStyle w:val="Hypertextovprepojenie"/>
@@ -2258,7 +2499,7 @@
                 <w:noProof/>
                 <w:webHidden/>
               </w:rPr>
-              <w:instrText xml:space="preserve"> PAGEREF _Toc31869514 \h </w:instrText>
+              <w:instrText xml:space="preserve"> PAGEREF _Toc31877418 \h </w:instrText>
             </w:r>
             <w:r>
               <w:rPr>
@@ -2300,7 +2541,7 @@
               <w:noProof/>
             </w:rPr>
           </w:pPr>
-          <w:hyperlink w:anchor="_Toc31869515" w:history="1">
+          <w:hyperlink w:anchor="_Toc31877419" w:history="1">
             <w:r>
               <w:rPr>
                 <w:rStyle w:val="Hypertextovprepojenie"/>
@@ -2328,7 +2569,7 @@
                 <w:noProof/>
                 <w:webHidden/>
               </w:rPr>
-              <w:instrText xml:space="preserve"> PAGEREF _Toc31869515 \h </w:instrText>
+              <w:instrText xml:space="preserve"> PAGEREF _Toc31877419 \h </w:instrText>
             </w:r>
             <w:r>
               <w:rPr>
@@ -2370,7 +2611,7 @@
               <w:noProof/>
             </w:rPr>
           </w:pPr>
-          <w:hyperlink w:anchor="_Toc31869516" w:history="1">
+          <w:hyperlink w:anchor="_Toc31877420" w:history="1">
             <w:r>
               <w:rPr>
                 <w:rStyle w:val="Hypertextovprepojenie"/>
@@ -2398,7 +2639,7 @@
                 <w:noProof/>
                 <w:webHidden/>
               </w:rPr>
-              <w:instrText xml:space="preserve"> PAGEREF _Toc31869516 \h </w:instrText>
+              <w:instrText xml:space="preserve"> PAGEREF _Toc31877420 \h </w:instrText>
             </w:r>
             <w:r>
               <w:rPr>
@@ -2440,7 +2681,7 @@
               <w:noProof/>
             </w:rPr>
           </w:pPr>
-          <w:hyperlink w:anchor="_Toc31869517" w:history="1">
+          <w:hyperlink w:anchor="_Toc31877421" w:history="1">
             <w:r>
               <w:rPr>
                 <w:rStyle w:val="Hypertextovprepojenie"/>
@@ -2468,7 +2709,7 @@
                 <w:noProof/>
                 <w:webHidden/>
               </w:rPr>
-              <w:instrText xml:space="preserve"> PAGEREF _Toc31869517 \h </w:instrText>
+              <w:instrText xml:space="preserve"> PAGEREF _Toc31877421 \h </w:instrText>
             </w:r>
             <w:r>
               <w:rPr>
@@ -2510,7 +2751,7 @@
               <w:noProof/>
             </w:rPr>
           </w:pPr>
-          <w:hyperlink w:anchor="_Toc31869518" w:history="1">
+          <w:hyperlink w:anchor="_Toc31877422" w:history="1">
             <w:r>
               <w:rPr>
                 <w:rStyle w:val="Hypertextovprepojenie"/>
@@ -2538,7 +2779,7 @@
                 <w:noProof/>
                 <w:webHidden/>
               </w:rPr>
-              <w:instrText xml:space="preserve"> PAGEREF _Toc31869518 \h </w:instrText>
+              <w:instrText xml:space="preserve"> PAGEREF _Toc31877422 \h </w:instrText>
             </w:r>
             <w:r>
               <w:rPr>
@@ -2580,7 +2821,7 @@
               <w:noProof/>
             </w:rPr>
           </w:pPr>
-          <w:hyperlink w:anchor="_Toc31869519" w:history="1">
+          <w:hyperlink w:anchor="_Toc31877423" w:history="1">
             <w:r>
               <w:rPr>
                 <w:rStyle w:val="Hypertextovprepojenie"/>
@@ -2608,7 +2849,7 @@
                 <w:noProof/>
                 <w:webHidden/>
               </w:rPr>
-              <w:instrText xml:space="preserve"> PAGEREF _Toc31869519 \h </w:instrText>
+              <w:instrText xml:space="preserve"> PAGEREF _Toc31877423 \h </w:instrText>
             </w:r>
             <w:r>
               <w:rPr>
@@ -2650,7 +2891,7 @@
               <w:noProof/>
             </w:rPr>
           </w:pPr>
-          <w:hyperlink w:anchor="_Toc31869520" w:history="1">
+          <w:hyperlink w:anchor="_Toc31877424" w:history="1">
             <w:r>
               <w:rPr>
                 <w:rStyle w:val="Hypertextovprepojenie"/>
@@ -2678,7 +2919,7 @@
                 <w:noProof/>
                 <w:webHidden/>
               </w:rPr>
-              <w:instrText xml:space="preserve"> PAGEREF _Toc31869520 \h </w:instrText>
+              <w:instrText xml:space="preserve"> PAGEREF _Toc31877424 \h </w:instrText>
             </w:r>
             <w:r>
               <w:rPr>
@@ -2720,7 +2961,7 @@
               <w:noProof/>
             </w:rPr>
           </w:pPr>
-          <w:hyperlink w:anchor="_Toc31869521" w:history="1">
+          <w:hyperlink w:anchor="_Toc31877425" w:history="1">
             <w:r>
               <w:rPr>
                 <w:rStyle w:val="Hypertextovprepojenie"/>
@@ -2748,7 +2989,7 @@
                 <w:noProof/>
                 <w:webHidden/>
               </w:rPr>
-              <w:instrText xml:space="preserve"> PAGEREF _Toc31869521 \h </w:instrText>
+              <w:instrText xml:space="preserve"> PAGEREF _Toc31877425 \h </w:instrText>
             </w:r>
             <w:r>
               <w:rPr>
@@ -2790,7 +3031,7 @@
               <w:noProof/>
             </w:rPr>
           </w:pPr>
-          <w:hyperlink w:anchor="_Toc31869522" w:history="1">
+          <w:hyperlink w:anchor="_Toc31877426" w:history="1">
             <w:r>
               <w:rPr>
                 <w:rStyle w:val="Hypertextovprepojenie"/>
@@ -2818,7 +3059,7 @@
                 <w:noProof/>
                 <w:webHidden/>
               </w:rPr>
-              <w:instrText xml:space="preserve"> PAGEREF _Toc31869522 \h </w:instrText>
+              <w:instrText xml:space="preserve"> PAGEREF _Toc31877426 \h </w:instrText>
             </w:r>
             <w:r>
               <w:rPr>
@@ -2860,7 +3101,7 @@
               <w:noProof/>
             </w:rPr>
           </w:pPr>
-          <w:hyperlink w:anchor="_Toc31869523" w:history="1">
+          <w:hyperlink w:anchor="_Toc31877427" w:history="1">
             <w:r>
               <w:rPr>
                 <w:rStyle w:val="Hypertextovprepojenie"/>
@@ -2888,7 +3129,7 @@
                 <w:noProof/>
                 <w:webHidden/>
               </w:rPr>
-              <w:instrText xml:space="preserve"> PAGEREF _Toc31869523 \h </w:instrText>
+              <w:instrText xml:space="preserve"> PAGEREF _Toc31877427 \h </w:instrText>
             </w:r>
             <w:r>
               <w:rPr>
@@ -2930,7 +3171,7 @@
               <w:noProof/>
             </w:rPr>
           </w:pPr>
-          <w:hyperlink w:anchor="_Toc31869524" w:history="1">
+          <w:hyperlink w:anchor="_Toc31877428" w:history="1">
             <w:r>
               <w:rPr>
                 <w:rStyle w:val="Hypertextovprepojenie"/>
@@ -2958,7 +3199,7 @@
                 <w:noProof/>
                 <w:webHidden/>
               </w:rPr>
-              <w:instrText xml:space="preserve"> PAGEREF _Toc31869524 \h </w:instrText>
+              <w:instrText xml:space="preserve"> PAGEREF _Toc31877428 \h </w:instrText>
             </w:r>
             <w:r>
               <w:rPr>
@@ -3000,7 +3241,7 @@
               <w:noProof/>
             </w:rPr>
           </w:pPr>
-          <w:hyperlink w:anchor="_Toc31869525" w:history="1">
+          <w:hyperlink w:anchor="_Toc31877429" w:history="1">
             <w:r>
               <w:rPr>
                 <w:rStyle w:val="Hypertextovprepojenie"/>
@@ -3028,7 +3269,7 @@
                 <w:noProof/>
                 <w:webHidden/>
               </w:rPr>
-              <w:instrText xml:space="preserve"> PAGEREF _Toc31869525 \h </w:instrText>
+              <w:instrText xml:space="preserve"> PAGEREF _Toc31877429 \h </w:instrText>
             </w:r>
             <w:r>
               <w:rPr>
@@ -3070,7 +3311,7 @@
               <w:noProof/>
             </w:rPr>
           </w:pPr>
-          <w:hyperlink w:anchor="_Toc31869526" w:history="1">
+          <w:hyperlink w:anchor="_Toc31877430" w:history="1">
             <w:r>
               <w:rPr>
                 <w:rStyle w:val="Hypertextovprepojenie"/>
@@ -3098,7 +3339,7 @@
                 <w:noProof/>
                 <w:webHidden/>
               </w:rPr>
-              <w:instrText xml:space="preserve"> PAGEREF _Toc31869526 \h </w:instrText>
+              <w:instrText xml:space="preserve"> PAGEREF _Toc31877430 \h </w:instrText>
             </w:r>
             <w:r>
               <w:rPr>
@@ -3140,7 +3381,7 @@
               <w:noProof/>
             </w:rPr>
           </w:pPr>
-          <w:hyperlink w:anchor="_Toc31869527" w:history="1">
+          <w:hyperlink w:anchor="_Toc31877431" w:history="1">
             <w:r>
               <w:rPr>
                 <w:rStyle w:val="Hypertextovprepojenie"/>
@@ -3168,7 +3409,7 @@
                 <w:noProof/>
                 <w:webHidden/>
               </w:rPr>
-              <w:instrText xml:space="preserve"> PAGEREF _Toc31869527 \h </w:instrText>
+              <w:instrText xml:space="preserve"> PAGEREF _Toc31877431 \h </w:instrText>
             </w:r>
             <w:r>
               <w:rPr>
@@ -3210,7 +3451,7 @@
               <w:noProof/>
             </w:rPr>
           </w:pPr>
-          <w:hyperlink w:anchor="_Toc31869528" w:history="1">
+          <w:hyperlink w:anchor="_Toc31877432" w:history="1">
             <w:r>
               <w:rPr>
                 <w:rStyle w:val="Hypertextovprepojenie"/>
@@ -3238,7 +3479,7 @@
                 <w:noProof/>
                 <w:webHidden/>
               </w:rPr>
-              <w:instrText xml:space="preserve"> PAGEREF _Toc31869528 \h </w:instrText>
+              <w:instrText xml:space="preserve"> PAGEREF _Toc31877432 \h </w:instrText>
             </w:r>
             <w:r>
               <w:rPr>
@@ -3280,7 +3521,7 @@
               <w:noProof/>
             </w:rPr>
           </w:pPr>
-          <w:hyperlink w:anchor="_Toc31869529" w:history="1">
+          <w:hyperlink w:anchor="_Toc31877433" w:history="1">
             <w:r>
               <w:rPr>
                 <w:rStyle w:val="Hypertextovprepojenie"/>
@@ -3308,7 +3549,7 @@
                 <w:noProof/>
                 <w:webHidden/>
               </w:rPr>
-              <w:instrText xml:space="preserve"> PAGEREF _Toc31869529 \h </w:instrText>
+              <w:instrText xml:space="preserve"> PAGEREF _Toc31877433 \h </w:instrText>
             </w:r>
             <w:r>
               <w:rPr>
@@ -3350,7 +3591,7 @@
               <w:noProof/>
             </w:rPr>
           </w:pPr>
-          <w:hyperlink w:anchor="_Toc31869530" w:history="1">
+          <w:hyperlink w:anchor="_Toc31877434" w:history="1">
             <w:r>
               <w:rPr>
                 <w:rStyle w:val="Hypertextovprepojenie"/>
@@ -3378,7 +3619,7 @@
                 <w:noProof/>
                 <w:webHidden/>
               </w:rPr>
-              <w:instrText xml:space="preserve"> PAGEREF _Toc31869530 \h </w:instrText>
+              <w:instrText xml:space="preserve"> PAGEREF _Toc31877434 \h </w:instrText>
             </w:r>
             <w:r>
               <w:rPr>
@@ -3420,7 +3661,7 @@
               <w:noProof/>
             </w:rPr>
           </w:pPr>
-          <w:hyperlink w:anchor="_Toc31869531" w:history="1">
+          <w:hyperlink w:anchor="_Toc31877435" w:history="1">
             <w:r>
               <w:rPr>
                 <w:rStyle w:val="Hypertextovprepojenie"/>
@@ -3448,7 +3689,7 @@
                 <w:noProof/>
                 <w:webHidden/>
               </w:rPr>
-              <w:instrText xml:space="preserve"> PAGEREF _Toc31869531 \h </w:instrText>
+              <w:instrText xml:space="preserve"> PAGEREF _Toc31877435 \h </w:instrText>
             </w:r>
             <w:r>
               <w:rPr>
@@ -3490,7 +3731,7 @@
               <w:noProof/>
             </w:rPr>
           </w:pPr>
-          <w:hyperlink w:anchor="_Toc31869532" w:history="1">
+          <w:hyperlink w:anchor="_Toc31877436" w:history="1">
             <w:r>
               <w:rPr>
                 <w:rStyle w:val="Hypertextovprepojenie"/>
@@ -3518,7 +3759,7 @@
                 <w:noProof/>
                 <w:webHidden/>
               </w:rPr>
-              <w:instrText xml:space="preserve"> PAGEREF _Toc31869532 \h </w:instrText>
+              <w:instrText xml:space="preserve"> PAGEREF _Toc31877436 \h </w:instrText>
             </w:r>
             <w:r>
               <w:rPr>
@@ -3560,7 +3801,7 @@
               <w:noProof/>
             </w:rPr>
           </w:pPr>
-          <w:hyperlink w:anchor="_Toc31869533" w:history="1">
+          <w:hyperlink w:anchor="_Toc31877437" w:history="1">
             <w:r>
               <w:rPr>
                 <w:rStyle w:val="Hypertextovprepojenie"/>
@@ -3588,7 +3829,7 @@
                 <w:noProof/>
                 <w:webHidden/>
               </w:rPr>
-              <w:instrText xml:space="preserve"> PAGEREF _Toc31869533 \h </w:instrText>
+              <w:instrText xml:space="preserve"> PAGEREF _Toc31877437 \h </w:instrText>
             </w:r>
             <w:r>
               <w:rPr>
@@ -3630,7 +3871,7 @@
               <w:noProof/>
             </w:rPr>
           </w:pPr>
-          <w:hyperlink w:anchor="_Toc31869534" w:history="1">
+          <w:hyperlink w:anchor="_Toc31877438" w:history="1">
             <w:r>
               <w:rPr>
                 <w:rStyle w:val="Hypertextovprepojenie"/>
@@ -3658,7 +3899,7 @@
                 <w:noProof/>
                 <w:webHidden/>
               </w:rPr>
-              <w:instrText xml:space="preserve"> PAGEREF _Toc31869534 \h </w:instrText>
+              <w:instrText xml:space="preserve"> PAGEREF _Toc31877438 \h </w:instrText>
             </w:r>
             <w:r>
               <w:rPr>
@@ -3700,7 +3941,7 @@
               <w:noProof/>
             </w:rPr>
           </w:pPr>
-          <w:hyperlink w:anchor="_Toc31869535" w:history="1">
+          <w:hyperlink w:anchor="_Toc31877439" w:history="1">
             <w:r>
               <w:rPr>
                 <w:rStyle w:val="Hypertextovprepojenie"/>
@@ -3728,7 +3969,7 @@
                 <w:noProof/>
                 <w:webHidden/>
               </w:rPr>
-              <w:instrText xml:space="preserve"> PAGEREF _Toc31869535 \h </w:instrText>
+              <w:instrText xml:space="preserve"> PAGEREF _Toc31877439 \h </w:instrText>
             </w:r>
             <w:r>
               <w:rPr>
@@ -3771,7 +4012,7 @@
               <w:noProof/>
             </w:rPr>
           </w:pPr>
-          <w:hyperlink w:anchor="_Toc31869536" w:history="1">
+          <w:hyperlink w:anchor="_Toc31877440" w:history="1">
             <w:r>
               <w:rPr>
                 <w:rStyle w:val="Hypertextovprepojenie"/>
@@ -3814,7 +4055,7 @@
                 <w:noProof/>
                 <w:webHidden/>
               </w:rPr>
-              <w:instrText xml:space="preserve"> PAGEREF _Toc31869536 \h </w:instrText>
+              <w:instrText xml:space="preserve"> PAGEREF _Toc31877440 \h </w:instrText>
             </w:r>
             <w:r>
               <w:rPr>
@@ -3856,7 +4097,7 @@
               <w:noProof/>
             </w:rPr>
           </w:pPr>
-          <w:hyperlink w:anchor="_Toc31869537" w:history="1">
+          <w:hyperlink w:anchor="_Toc31877441" w:history="1">
             <w:r>
               <w:rPr>
                 <w:rStyle w:val="Hypertextovprepojenie"/>
@@ -3884,7 +4125,7 @@
                 <w:noProof/>
                 <w:webHidden/>
               </w:rPr>
-              <w:instrText xml:space="preserve"> PAGEREF _Toc31869537 \h </w:instrText>
+              <w:instrText xml:space="preserve"> PAGEREF _Toc31877441 \h </w:instrText>
             </w:r>
             <w:r>
               <w:rPr>
@@ -3926,7 +4167,7 @@
               <w:noProof/>
             </w:rPr>
           </w:pPr>
-          <w:hyperlink w:anchor="_Toc31869538" w:history="1">
+          <w:hyperlink w:anchor="_Toc31877442" w:history="1">
             <w:r>
               <w:rPr>
                 <w:rStyle w:val="Hypertextovprepojenie"/>
@@ -3954,7 +4195,7 @@
                 <w:noProof/>
                 <w:webHidden/>
               </w:rPr>
-              <w:instrText xml:space="preserve"> PAGEREF _Toc31869538 \h </w:instrText>
+              <w:instrText xml:space="preserve"> PAGEREF _Toc31877442 \h </w:instrText>
             </w:r>
             <w:r>
               <w:rPr>
@@ -3996,7 +4237,7 @@
               <w:noProof/>
             </w:rPr>
           </w:pPr>
-          <w:hyperlink w:anchor="_Toc31869539" w:history="1">
+          <w:hyperlink w:anchor="_Toc31877443" w:history="1">
             <w:r>
               <w:rPr>
                 <w:rStyle w:val="Hypertextovprepojenie"/>
@@ -4024,7 +4265,7 @@
                 <w:noProof/>
                 <w:webHidden/>
               </w:rPr>
-              <w:instrText xml:space="preserve"> PAGEREF _Toc31869539 \h </w:instrText>
+              <w:instrText xml:space="preserve"> PAGEREF _Toc31877443 \h </w:instrText>
             </w:r>
             <w:r>
               <w:rPr>
@@ -4066,7 +4307,7 @@
               <w:noProof/>
             </w:rPr>
           </w:pPr>
-          <w:hyperlink w:anchor="_Toc31869540" w:history="1">
+          <w:hyperlink w:anchor="_Toc31877444" w:history="1">
             <w:r>
               <w:rPr>
                 <w:rStyle w:val="Hypertextovprepojenie"/>
@@ -4094,7 +4335,7 @@
                 <w:noProof/>
                 <w:webHidden/>
               </w:rPr>
-              <w:instrText xml:space="preserve"> PAGEREF _Toc31869540 \h </w:instrText>
+              <w:instrText xml:space="preserve"> PAGEREF _Toc31877444 \h </w:instrText>
             </w:r>
             <w:r>
               <w:rPr>
@@ -4136,7 +4377,7 @@
               <w:noProof/>
             </w:rPr>
           </w:pPr>
-          <w:hyperlink w:anchor="_Toc31869541" w:history="1">
+          <w:hyperlink w:anchor="_Toc31877445" w:history="1">
             <w:r>
               <w:rPr>
                 <w:rStyle w:val="Hypertextovprepojenie"/>
@@ -4164,7 +4405,7 @@
                 <w:noProof/>
                 <w:webHidden/>
               </w:rPr>
-              <w:instrText xml:space="preserve"> PAGEREF _Toc31869541 \h </w:instrText>
+              <w:instrText xml:space="preserve"> PAGEREF _Toc31877445 \h </w:instrText>
             </w:r>
             <w:r>
               <w:rPr>
@@ -4206,7 +4447,7 @@
               <w:noProof/>
             </w:rPr>
           </w:pPr>
-          <w:hyperlink w:anchor="_Toc31869542" w:history="1">
+          <w:hyperlink w:anchor="_Toc31877446" w:history="1">
             <w:r>
               <w:rPr>
                 <w:rStyle w:val="Hypertextovprepojenie"/>
@@ -4234,7 +4475,7 @@
                 <w:noProof/>
                 <w:webHidden/>
               </w:rPr>
-              <w:instrText xml:space="preserve"> PAGEREF _Toc31869542 \h </w:instrText>
+              <w:instrText xml:space="preserve"> PAGEREF _Toc31877446 \h </w:instrText>
             </w:r>
             <w:r>
               <w:rPr>
@@ -4276,7 +4517,7 @@
               <w:noProof/>
             </w:rPr>
           </w:pPr>
-          <w:hyperlink w:anchor="_Toc31869543" w:history="1">
+          <w:hyperlink w:anchor="_Toc31877447" w:history="1">
             <w:r>
               <w:rPr>
                 <w:rStyle w:val="Hypertextovprepojenie"/>
@@ -4304,7 +4545,7 @@
                 <w:noProof/>
                 <w:webHidden/>
               </w:rPr>
-              <w:instrText xml:space="preserve"> PAGEREF _Toc31869543 \h </w:instrText>
+              <w:instrText xml:space="preserve"> PAGEREF _Toc31877447 \h </w:instrText>
             </w:r>
             <w:r>
               <w:rPr>
@@ -4346,7 +4587,7 @@
               <w:noProof/>
             </w:rPr>
           </w:pPr>
-          <w:hyperlink w:anchor="_Toc31869544" w:history="1">
+          <w:hyperlink w:anchor="_Toc31877448" w:history="1">
             <w:r>
               <w:rPr>
                 <w:rStyle w:val="Hypertextovprepojenie"/>
@@ -4374,7 +4615,7 @@
                 <w:noProof/>
                 <w:webHidden/>
               </w:rPr>
-              <w:instrText xml:space="preserve"> PAGEREF _Toc31869544 \h </w:instrText>
+              <w:instrText xml:space="preserve"> PAGEREF _Toc31877448 \h </w:instrText>
             </w:r>
             <w:r>
               <w:rPr>
@@ -4416,7 +4657,7 @@
               <w:noProof/>
             </w:rPr>
           </w:pPr>
-          <w:hyperlink w:anchor="_Toc31869545" w:history="1">
+          <w:hyperlink w:anchor="_Toc31877449" w:history="1">
             <w:r>
               <w:rPr>
                 <w:rStyle w:val="Hypertextovprepojenie"/>
@@ -4444,7 +4685,7 @@
                 <w:noProof/>
                 <w:webHidden/>
               </w:rPr>
-              <w:instrText xml:space="preserve"> PAGEREF _Toc31869545 \h </w:instrText>
+              <w:instrText xml:space="preserve"> PAGEREF _Toc31877449 \h </w:instrText>
             </w:r>
             <w:r>
               <w:rPr>
@@ -4486,7 +4727,7 @@
               <w:noProof/>
             </w:rPr>
           </w:pPr>
-          <w:hyperlink w:anchor="_Toc31869546" w:history="1">
+          <w:hyperlink w:anchor="_Toc31877450" w:history="1">
             <w:r>
               <w:rPr>
                 <w:rStyle w:val="Hypertextovprepojenie"/>
@@ -4514,7 +4755,7 @@
                 <w:noProof/>
                 <w:webHidden/>
               </w:rPr>
-              <w:instrText xml:space="preserve"> PAGEREF _Toc31869546 \h </w:instrText>
+              <w:instrText xml:space="preserve"> PAGEREF _Toc31877450 \h </w:instrText>
             </w:r>
             <w:r>
               <w:rPr>
@@ -4556,7 +4797,7 @@
               <w:noProof/>
             </w:rPr>
           </w:pPr>
-          <w:hyperlink w:anchor="_Toc31869547" w:history="1">
+          <w:hyperlink w:anchor="_Toc31877451" w:history="1">
             <w:r>
               <w:rPr>
                 <w:rStyle w:val="Hypertextovprepojenie"/>
@@ -4584,7 +4825,7 @@
                 <w:noProof/>
                 <w:webHidden/>
               </w:rPr>
-              <w:instrText xml:space="preserve"> PAGEREF _Toc31869547 \h </w:instrText>
+              <w:instrText xml:space="preserve"> PAGEREF _Toc31877451 \h </w:instrText>
             </w:r>
             <w:r>
               <w:rPr>
@@ -4626,7 +4867,7 @@
               <w:noProof/>
             </w:rPr>
           </w:pPr>
-          <w:hyperlink w:anchor="_Toc31869548" w:history="1">
+          <w:hyperlink w:anchor="_Toc31877452" w:history="1">
             <w:r>
               <w:rPr>
                 <w:rStyle w:val="Hypertextovprepojenie"/>
@@ -4654,7 +4895,7 @@
                 <w:noProof/>
                 <w:webHidden/>
               </w:rPr>
-              <w:instrText xml:space="preserve"> PAGEREF _Toc31869548 \h </w:instrText>
+              <w:instrText xml:space="preserve"> PAGEREF _Toc31877452 \h </w:instrText>
             </w:r>
             <w:r>
               <w:rPr>
@@ -4696,7 +4937,7 @@
               <w:noProof/>
             </w:rPr>
           </w:pPr>
-          <w:hyperlink w:anchor="_Toc31869549" w:history="1">
+          <w:hyperlink w:anchor="_Toc31877453" w:history="1">
             <w:r>
               <w:rPr>
                 <w:rStyle w:val="Hypertextovprepojenie"/>
@@ -4724,7 +4965,7 @@
                 <w:noProof/>
                 <w:webHidden/>
               </w:rPr>
-              <w:instrText xml:space="preserve"> PAGEREF _Toc31869549 \h </w:instrText>
+              <w:instrText xml:space="preserve"> PAGEREF _Toc31877453 \h </w:instrText>
             </w:r>
             <w:r>
               <w:rPr>
@@ -4766,7 +5007,7 @@
               <w:noProof/>
             </w:rPr>
           </w:pPr>
-          <w:hyperlink w:anchor="_Toc31869550" w:history="1">
+          <w:hyperlink w:anchor="_Toc31877454" w:history="1">
             <w:r>
               <w:rPr>
                 <w:rStyle w:val="Hypertextovprepojenie"/>
@@ -4794,7 +5035,7 @@
                 <w:noProof/>
                 <w:webHidden/>
               </w:rPr>
-              <w:instrText xml:space="preserve"> PAGEREF _Toc31869550 \h </w:instrText>
+              <w:instrText xml:space="preserve"> PAGEREF _Toc31877454 \h </w:instrText>
             </w:r>
             <w:r>
               <w:rPr>
@@ -4836,7 +5077,7 @@
               <w:noProof/>
             </w:rPr>
           </w:pPr>
-          <w:hyperlink w:anchor="_Toc31869551" w:history="1">
+          <w:hyperlink w:anchor="_Toc31877455" w:history="1">
             <w:r>
               <w:rPr>
                 <w:rStyle w:val="Hypertextovprepojenie"/>
@@ -4864,7 +5105,7 @@
                 <w:noProof/>
                 <w:webHidden/>
               </w:rPr>
-              <w:instrText xml:space="preserve"> PAGEREF _Toc31869551 \h </w:instrText>
+              <w:instrText xml:space="preserve"> PAGEREF _Toc31877455 \h </w:instrText>
             </w:r>
             <w:r>
               <w:rPr>
@@ -4906,7 +5147,7 @@
               <w:noProof/>
             </w:rPr>
           </w:pPr>
-          <w:hyperlink w:anchor="_Toc31869552" w:history="1">
+          <w:hyperlink w:anchor="_Toc31877456" w:history="1">
             <w:r>
               <w:rPr>
                 <w:rStyle w:val="Hypertextovprepojenie"/>
@@ -4934,7 +5175,7 @@
                 <w:noProof/>
                 <w:webHidden/>
               </w:rPr>
-              <w:instrText xml:space="preserve"> PAGEREF _Toc31869552 \h </w:instrText>
+              <w:instrText xml:space="preserve"> PAGEREF _Toc31877456 \h </w:instrText>
             </w:r>
             <w:r>
               <w:rPr>
@@ -4993,7 +5234,7 @@
           <w:lang w:val="sk-SK"/>
         </w:rPr>
       </w:pPr>
-      <w:bookmarkStart w:id="1" w:name="_Toc31869489"/>
+      <w:bookmarkStart w:id="1" w:name="_Toc31877393"/>
       <w:r>
         <w:rPr>
           <w:lang w:val="sk-SK"/>
@@ -5011,7 +5252,7 @@
         </w:rPr>
       </w:pPr>
       <w:bookmarkStart w:id="2" w:name="header-n4"/>
-      <w:bookmarkStart w:id="3" w:name="_Toc31869490"/>
+      <w:bookmarkStart w:id="3" w:name="_Toc31877394"/>
       <w:r>
         <w:rPr>
           <w:lang w:val="sk-SK"/>
@@ -5029,7 +5270,7 @@
         </w:rPr>
       </w:pPr>
       <w:bookmarkStart w:id="4" w:name="header-n5"/>
-      <w:bookmarkStart w:id="5" w:name="_Toc31869491"/>
+      <w:bookmarkStart w:id="5" w:name="_Toc31877395"/>
       <w:r>
         <w:rPr>
           <w:lang w:val="sk-SK"/>
@@ -5061,7 +5302,7 @@
         </w:rPr>
       </w:pPr>
       <w:bookmarkStart w:id="6" w:name="header-n7"/>
-      <w:bookmarkStart w:id="7" w:name="_Toc31869492"/>
+      <w:bookmarkStart w:id="7" w:name="_Toc31877396"/>
       <w:r>
         <w:rPr>
           <w:lang w:val="sk-SK"/>
@@ -5093,7 +5334,7 @@
         </w:rPr>
       </w:pPr>
       <w:bookmarkStart w:id="8" w:name="header-n9"/>
-      <w:bookmarkStart w:id="9" w:name="_Toc31869493"/>
+      <w:bookmarkStart w:id="9" w:name="_Toc31877397"/>
       <w:r>
         <w:rPr>
           <w:lang w:val="sk-SK"/>
@@ -5147,7 +5388,7 @@
         </w:rPr>
       </w:pPr>
       <w:bookmarkStart w:id="10" w:name="header-n15"/>
-      <w:bookmarkStart w:id="11" w:name="_Toc31869494"/>
+      <w:bookmarkStart w:id="11" w:name="_Toc31877398"/>
       <w:r>
         <w:rPr>
           <w:lang w:val="sk-SK"/>
@@ -5241,7 +5482,7 @@
         </w:rPr>
       </w:pPr>
       <w:bookmarkStart w:id="14" w:name="header-n20"/>
-      <w:bookmarkStart w:id="15" w:name="_Toc31869495"/>
+      <w:bookmarkStart w:id="15" w:name="_Toc31877399"/>
       <w:r>
         <w:rPr>
           <w:lang w:val="sk-SK"/>
@@ -5287,7 +5528,7 @@
         </w:rPr>
       </w:pPr>
       <w:bookmarkStart w:id="16" w:name="header-n22"/>
-      <w:bookmarkStart w:id="17" w:name="_Toc31869496"/>
+      <w:bookmarkStart w:id="17" w:name="_Toc31877400"/>
       <w:r>
         <w:rPr>
           <w:lang w:val="sk-SK"/>
@@ -5305,7 +5546,7 @@
         </w:rPr>
       </w:pPr>
       <w:bookmarkStart w:id="18" w:name="header-n23"/>
-      <w:bookmarkStart w:id="19" w:name="_Toc31869497"/>
+      <w:bookmarkStart w:id="19" w:name="_Toc31877401"/>
       <w:r>
         <w:rPr>
           <w:lang w:val="sk-SK"/>
@@ -5337,7 +5578,7 @@
         </w:rPr>
       </w:pPr>
       <w:bookmarkStart w:id="20" w:name="header-n25"/>
-      <w:bookmarkStart w:id="21" w:name="_Toc31869498"/>
+      <w:bookmarkStart w:id="21" w:name="_Toc31877402"/>
       <w:r>
         <w:rPr>
           <w:lang w:val="sk-SK"/>
@@ -5489,7 +5730,7 @@
         </w:rPr>
       </w:pPr>
       <w:bookmarkStart w:id="22" w:name="header-n27"/>
-      <w:bookmarkStart w:id="23" w:name="_Toc31869499"/>
+      <w:bookmarkStart w:id="23" w:name="_Toc31877403"/>
       <w:r>
         <w:rPr>
           <w:lang w:val="sk-SK"/>
@@ -5557,7 +5798,7 @@
         </w:rPr>
       </w:pPr>
       <w:bookmarkStart w:id="24" w:name="header-n29"/>
-      <w:bookmarkStart w:id="25" w:name="_Toc31869500"/>
+      <w:bookmarkStart w:id="25" w:name="_Toc31877404"/>
       <w:r>
         <w:rPr>
           <w:lang w:val="sk-SK"/>
@@ -5701,7 +5942,7 @@
         </w:rPr>
       </w:pPr>
       <w:bookmarkStart w:id="26" w:name="header-n42"/>
-      <w:bookmarkStart w:id="27" w:name="_Toc31869501"/>
+      <w:bookmarkStart w:id="27" w:name="_Toc31877405"/>
       <w:r>
         <w:rPr>
           <w:lang w:val="sk-SK"/>
@@ -5734,7 +5975,7 @@
         </w:rPr>
       </w:pPr>
       <w:bookmarkStart w:id="28" w:name="header-n44"/>
-      <w:bookmarkStart w:id="29" w:name="_Toc31869502"/>
+      <w:bookmarkStart w:id="29" w:name="_Toc31877406"/>
       <w:r>
         <w:rPr>
           <w:lang w:val="sk-SK"/>
@@ -5752,7 +5993,7 @@
         </w:rPr>
       </w:pPr>
       <w:bookmarkStart w:id="30" w:name="header-n45"/>
-      <w:bookmarkStart w:id="31" w:name="_Toc31869503"/>
+      <w:bookmarkStart w:id="31" w:name="_Toc31877407"/>
       <w:r>
         <w:rPr>
           <w:lang w:val="sk-SK"/>
@@ -6437,7 +6678,7 @@
         </w:rPr>
       </w:pPr>
       <w:bookmarkStart w:id="51" w:name="header-n86"/>
-      <w:bookmarkStart w:id="52" w:name="_Toc31869504"/>
+      <w:bookmarkStart w:id="52" w:name="_Toc31877408"/>
       <w:r>
         <w:rPr>
           <w:lang w:val="sk-SK"/>
@@ -6483,7 +6724,7 @@
         </w:rPr>
       </w:pPr>
       <w:bookmarkStart w:id="53" w:name="header-n88"/>
-      <w:bookmarkStart w:id="54" w:name="_Toc31869505"/>
+      <w:bookmarkStart w:id="54" w:name="_Toc31877409"/>
       <w:r>
         <w:rPr>
           <w:lang w:val="sk-SK"/>
@@ -6519,7 +6760,7 @@
           <w:lang w:val="sk-SK"/>
         </w:rPr>
       </w:pPr>
-      <w:bookmarkStart w:id="55" w:name="_Toc31869506"/>
+      <w:bookmarkStart w:id="55" w:name="_Toc31877410"/>
       <w:r>
         <w:rPr>
           <w:lang w:val="sk-SK"/>
@@ -6535,7 +6776,7 @@
           <w:lang w:val="sk-SK"/>
         </w:rPr>
       </w:pPr>
-      <w:bookmarkStart w:id="56" w:name="_Toc31869507"/>
+      <w:bookmarkStart w:id="56" w:name="_Toc31877411"/>
       <w:r>
         <w:rPr>
           <w:lang w:val="sk-SK"/>
@@ -6563,7 +6804,7 @@
           <w:lang w:val="sk-SK"/>
         </w:rPr>
       </w:pPr>
-      <w:bookmarkStart w:id="57" w:name="_Toc31869508"/>
+      <w:bookmarkStart w:id="57" w:name="_Toc31877412"/>
       <w:r>
         <w:rPr>
           <w:lang w:val="sk-SK"/>
@@ -6592,7 +6833,7 @@
           <w:lang w:val="sk-SK"/>
         </w:rPr>
       </w:pPr>
-      <w:bookmarkStart w:id="58" w:name="_Toc31869509"/>
+      <w:bookmarkStart w:id="58" w:name="_Toc31877413"/>
       <w:r>
         <w:rPr>
           <w:lang w:val="sk-SK"/>
@@ -6663,7 +6904,7 @@
           <w:lang w:val="sk-SK"/>
         </w:rPr>
       </w:pPr>
-      <w:bookmarkStart w:id="59" w:name="_Toc31869510"/>
+      <w:bookmarkStart w:id="59" w:name="_Toc31877414"/>
       <w:r>
         <w:rPr>
           <w:lang w:val="sk-SK"/>
@@ -6699,7 +6940,7 @@
           <w:lang w:val="sk-SK"/>
         </w:rPr>
       </w:pPr>
-      <w:bookmarkStart w:id="60" w:name="_Toc31869511"/>
+      <w:bookmarkStart w:id="60" w:name="_Toc31877415"/>
       <w:r>
         <w:rPr>
           <w:lang w:val="sk-SK"/>
@@ -6787,7 +7028,7 @@
           <w:lang w:val="sk-SK"/>
         </w:rPr>
       </w:pPr>
-      <w:bookmarkStart w:id="61" w:name="_Toc31869512"/>
+      <w:bookmarkStart w:id="61" w:name="_Toc31877416"/>
       <w:r>
         <w:rPr>
           <w:lang w:val="sk-SK"/>
@@ -6919,7 +7160,7 @@
           <w:lang w:val="sk-SK"/>
         </w:rPr>
       </w:pPr>
-      <w:bookmarkStart w:id="62" w:name="_Toc31869513"/>
+      <w:bookmarkStart w:id="62" w:name="_Toc31877417"/>
       <w:r>
         <w:rPr>
           <w:lang w:val="sk-SK"/>
@@ -6970,7 +7211,7 @@
           <w:lang w:val="sk-SK"/>
         </w:rPr>
       </w:pPr>
-      <w:bookmarkStart w:id="63" w:name="_Toc31869514"/>
+      <w:bookmarkStart w:id="63" w:name="_Toc31877418"/>
       <w:r>
         <w:rPr>
           <w:lang w:val="sk-SK"/>
@@ -7035,7 +7276,7 @@
           <w:lang w:val="sk-SK"/>
         </w:rPr>
       </w:pPr>
-      <w:bookmarkStart w:id="64" w:name="_Toc31869515"/>
+      <w:bookmarkStart w:id="64" w:name="_Toc31877419"/>
       <w:r>
         <w:rPr>
           <w:lang w:val="sk-SK"/>
@@ -7079,7 +7320,7 @@
           <w:lang w:val="sk-SK"/>
         </w:rPr>
       </w:pPr>
-      <w:bookmarkStart w:id="65" w:name="_Toc31869516"/>
+      <w:bookmarkStart w:id="65" w:name="_Toc31877420"/>
       <w:r>
         <w:rPr>
           <w:lang w:val="sk-SK"/>
@@ -8267,7 +8508,7 @@
           <w:lang w:val="sk-SK"/>
         </w:rPr>
       </w:pPr>
-      <w:bookmarkStart w:id="66" w:name="_Toc31869517"/>
+      <w:bookmarkStart w:id="66" w:name="_Toc31877421"/>
       <w:r>
         <w:rPr>
           <w:lang w:val="sk-SK"/>
@@ -8296,7 +8537,7 @@
           <w:lang w:val="sk-SK"/>
         </w:rPr>
       </w:pPr>
-      <w:bookmarkStart w:id="67" w:name="_Toc31869518"/>
+      <w:bookmarkStart w:id="67" w:name="_Toc31877422"/>
       <w:r>
         <w:rPr>
           <w:lang w:val="sk-SK"/>
@@ -8448,7 +8689,7 @@
           <w:lang w:val="sk-SK"/>
         </w:rPr>
       </w:pPr>
-      <w:bookmarkStart w:id="68" w:name="_Toc31869519"/>
+      <w:bookmarkStart w:id="68" w:name="_Toc31877423"/>
       <w:r>
         <w:rPr>
           <w:lang w:val="sk-SK"/>
@@ -8586,7 +8827,7 @@
           <w:lang w:val="sk-SK"/>
         </w:rPr>
       </w:pPr>
-      <w:bookmarkStart w:id="69" w:name="_Toc31869520"/>
+      <w:bookmarkStart w:id="69" w:name="_Toc31877424"/>
       <w:r>
         <w:rPr>
           <w:lang w:val="sk-SK"/>
@@ -8725,7 +8966,7 @@
           <w:lang w:val="sk-SK"/>
         </w:rPr>
       </w:pPr>
-      <w:bookmarkStart w:id="70" w:name="_Toc31869521"/>
+      <w:bookmarkStart w:id="70" w:name="_Toc31877425"/>
       <w:r>
         <w:rPr>
           <w:lang w:val="sk-SK"/>
@@ -8869,7 +9110,7 @@
           <w:lang w:val="sk-SK"/>
         </w:rPr>
       </w:pPr>
-      <w:bookmarkStart w:id="71" w:name="_Toc31869522"/>
+      <w:bookmarkStart w:id="71" w:name="_Toc31877426"/>
       <w:r>
         <w:rPr>
           <w:lang w:val="sk-SK"/>
@@ -8886,7 +9127,7 @@
           <w:lang w:val="sk-SK"/>
         </w:rPr>
       </w:pPr>
-      <w:bookmarkStart w:id="72" w:name="_Toc31869523"/>
+      <w:bookmarkStart w:id="72" w:name="_Toc31877427"/>
       <w:r>
         <w:rPr>
           <w:lang w:val="sk-SK"/>
@@ -9125,7 +9366,7 @@
           <w:lang w:val="sk-SK"/>
         </w:rPr>
       </w:pPr>
-      <w:bookmarkStart w:id="73" w:name="_Toc31869524"/>
+      <w:bookmarkStart w:id="73" w:name="_Toc31877428"/>
       <w:r>
         <w:rPr>
           <w:lang w:val="sk-SK"/>
@@ -9299,14 +9540,12 @@
         </w:rPr>
         <w:t xml:space="preserve"> ktorý umožní prístup ku </w:t>
       </w:r>
-      <w:proofErr w:type="spellStart"/>
-      <w:r>
-        <w:rPr>
-          <w:lang w:val="sk-SK"/>
-        </w:rPr>
-        <w:t>ďaľším</w:t>
-      </w:r>
-      <w:proofErr w:type="spellEnd"/>
+      <w:r>
+        <w:rPr>
+          <w:lang w:val="sk-SK"/>
+        </w:rPr>
+        <w:t>ďalším</w:t>
+      </w:r>
       <w:r>
         <w:rPr>
           <w:lang w:val="sk-SK"/>
@@ -9367,14 +9606,12 @@
         </w:rPr>
         <w:t xml:space="preserve"> sa skladá z </w:t>
       </w:r>
-      <w:proofErr w:type="spellStart"/>
-      <w:r>
-        <w:rPr>
-          <w:lang w:val="sk-SK"/>
-        </w:rPr>
-        <w:t>ďaľších</w:t>
-      </w:r>
-      <w:proofErr w:type="spellEnd"/>
+      <w:r>
+        <w:rPr>
+          <w:lang w:val="sk-SK"/>
+        </w:rPr>
+        <w:t>ďalších</w:t>
+      </w:r>
       <w:r>
         <w:rPr>
           <w:lang w:val="sk-SK"/>
@@ -9409,14 +9646,12 @@
         </w:rPr>
         <w:t xml:space="preserve">(rozvrh) čiže celá zobrazená tabuľka rozvrhu na daný deň. Zvyšné hlavné </w:t>
       </w:r>
-      <w:proofErr w:type="spellStart"/>
-      <w:r>
-        <w:rPr>
-          <w:lang w:val="sk-SK"/>
-        </w:rPr>
-        <w:t>oradžové</w:t>
-      </w:r>
-      <w:proofErr w:type="spellEnd"/>
+      <w:r>
+        <w:rPr>
+          <w:lang w:val="sk-SK"/>
+        </w:rPr>
+        <w:t>oranžové</w:t>
+      </w:r>
       <w:r>
         <w:rPr>
           <w:lang w:val="sk-SK"/>
@@ -9438,7 +9673,7 @@
           <w:lang w:val="sk-SK"/>
         </w:rPr>
       </w:pPr>
-      <w:bookmarkStart w:id="74" w:name="_Toc31869525"/>
+      <w:bookmarkStart w:id="74" w:name="_Toc31877429"/>
       <w:r>
         <w:rPr>
           <w:lang w:val="sk-SK"/>
@@ -10445,7 +10680,7 @@
           <w:lang w:val="sk-SK"/>
         </w:rPr>
       </w:pPr>
-      <w:bookmarkStart w:id="75" w:name="_Toc31869526"/>
+      <w:bookmarkStart w:id="75" w:name="_Toc31877430"/>
       <w:r>
         <w:rPr>
           <w:lang w:val="sk-SK"/>
@@ -10488,10 +10723,10 @@
           <w:lang w:val="sk-SK" w:eastAsia="en-GB"/>
         </w:rPr>
         <w:drawing>
-          <wp:inline distT="0" distB="0" distL="0" distR="0" wp14:anchorId="6A71D77F" wp14:editId="2C6506CB">
-            <wp:extent cx="5731510" cy="4420522"/>
-            <wp:effectExtent l="0" t="0" r="2540" b="0"/>
-            <wp:docPr id="10" name="Obrázok 10" descr="C:\Users\Nicolas\Documents\class_diagram.png"/>
+          <wp:inline distT="0" distB="0" distL="0" distR="0" wp14:anchorId="6A71D77F" wp14:editId="62433A82">
+            <wp:extent cx="6038850" cy="4860630"/>
+            <wp:effectExtent l="0" t="0" r="0" b="0"/>
+            <wp:docPr id="10" name="Obrázok 10"/>
             <wp:cNvGraphicFramePr>
               <a:graphicFrameLocks xmlns:a="http://schemas.openxmlformats.org/drawingml/2006/main" noChangeAspect="1"/>
             </wp:cNvGraphicFramePr>
@@ -10512,7 +10747,6 @@
                         </a:ext>
                       </a:extLst>
                     </a:blip>
-                    <a:srcRect/>
                     <a:stretch>
                       <a:fillRect/>
                     </a:stretch>
@@ -10520,7 +10754,7 @@
                   <pic:spPr bwMode="auto">
                     <a:xfrm>
                       <a:off x="0" y="0"/>
-                      <a:ext cx="5731510" cy="4420522"/>
+                      <a:ext cx="6053224" cy="4872200"/>
                     </a:xfrm>
                     <a:prstGeom prst="rect">
                       <a:avLst/>
@@ -10598,6 +10832,247 @@
     </w:p>
     <w:p>
       <w:pPr>
+        <w:rPr>
+          <w:lang w:val="sk-SK"/>
+        </w:rPr>
+      </w:pPr>
+      <w:r>
+        <w:rPr>
+          <w:lang w:val="sk-SK"/>
+        </w:rPr>
+        <w:t xml:space="preserve">Triedny diagram popisuje </w:t>
+      </w:r>
+      <w:r>
+        <w:rPr>
+          <w:lang w:val="sk-SK"/>
+        </w:rPr>
+        <w:t>vzťahy</w:t>
+      </w:r>
+      <w:r>
+        <w:rPr>
+          <w:lang w:val="sk-SK"/>
+        </w:rPr>
+        <w:t xml:space="preserve"> medzi triedami. Ako </w:t>
+      </w:r>
+      <w:r>
+        <w:rPr>
+          <w:lang w:val="sk-SK"/>
+        </w:rPr>
+        <w:t>vidíme</w:t>
+      </w:r>
+      <w:r>
+        <w:rPr>
+          <w:lang w:val="sk-SK"/>
+        </w:rPr>
+        <w:t xml:space="preserve"> z </w:t>
+      </w:r>
+      <w:r>
+        <w:rPr>
+          <w:lang w:val="sk-SK"/>
+        </w:rPr>
+        <w:t>obrázku</w:t>
+      </w:r>
+      <w:r>
+        <w:rPr>
+          <w:lang w:val="sk-SK"/>
+        </w:rPr>
+        <w:t xml:space="preserve">, </w:t>
+      </w:r>
+      <w:r>
+        <w:rPr>
+          <w:lang w:val="sk-SK"/>
+        </w:rPr>
+        <w:t>hlavná</w:t>
+      </w:r>
+      <w:r>
+        <w:rPr>
+          <w:lang w:val="sk-SK"/>
+        </w:rPr>
+        <w:t xml:space="preserve"> trieda je </w:t>
+      </w:r>
+      <w:proofErr w:type="spellStart"/>
+      <w:r>
+        <w:rPr>
+          <w:lang w:val="sk-SK"/>
+        </w:rPr>
+        <w:t>App</w:t>
+      </w:r>
+      <w:proofErr w:type="spellEnd"/>
+      <w:r>
+        <w:rPr>
+          <w:lang w:val="sk-SK"/>
+        </w:rPr>
+        <w:t xml:space="preserve">, </w:t>
+      </w:r>
+      <w:r>
+        <w:rPr>
+          <w:lang w:val="sk-SK"/>
+        </w:rPr>
+        <w:t>ktorá</w:t>
+      </w:r>
+      <w:r>
+        <w:rPr>
+          <w:lang w:val="sk-SK"/>
+        </w:rPr>
+        <w:t xml:space="preserve"> zobrazuje panel s </w:t>
+      </w:r>
+      <w:r>
+        <w:rPr>
+          <w:lang w:val="sk-SK"/>
+        </w:rPr>
+        <w:t>navigáciou</w:t>
+      </w:r>
+      <w:r>
+        <w:rPr>
+          <w:lang w:val="sk-SK"/>
+        </w:rPr>
+        <w:t xml:space="preserve"> a obsah hlavnej </w:t>
+      </w:r>
+      <w:r>
+        <w:rPr>
+          <w:lang w:val="sk-SK"/>
+        </w:rPr>
+        <w:t>stránky</w:t>
+      </w:r>
+      <w:r>
+        <w:rPr>
+          <w:lang w:val="sk-SK"/>
+        </w:rPr>
+        <w:t xml:space="preserve"> </w:t>
+      </w:r>
+      <w:r>
+        <w:rPr>
+          <w:lang w:val="sk-SK"/>
+        </w:rPr>
+        <w:t>podľa</w:t>
+      </w:r>
+      <w:r>
+        <w:rPr>
+          <w:lang w:val="sk-SK"/>
+        </w:rPr>
+        <w:t xml:space="preserve"> adresy na ktorej sa </w:t>
+      </w:r>
+      <w:r>
+        <w:rPr>
+          <w:lang w:val="sk-SK"/>
+        </w:rPr>
+        <w:t>nachádzame</w:t>
+      </w:r>
+      <w:r>
+        <w:rPr>
+          <w:lang w:val="sk-SK"/>
+        </w:rPr>
+        <w:t xml:space="preserve">. Ak nie je </w:t>
+      </w:r>
+      <w:r>
+        <w:rPr>
+          <w:lang w:val="sk-SK"/>
+        </w:rPr>
+        <w:t>užívateľ</w:t>
+      </w:r>
+      <w:r>
+        <w:rPr>
+          <w:lang w:val="sk-SK"/>
+        </w:rPr>
+        <w:t xml:space="preserve"> </w:t>
+      </w:r>
+      <w:r>
+        <w:rPr>
+          <w:lang w:val="sk-SK"/>
+        </w:rPr>
+        <w:t>prihlásený</w:t>
+      </w:r>
+      <w:r>
+        <w:rPr>
+          <w:lang w:val="sk-SK"/>
+        </w:rPr>
+        <w:t>,</w:t>
+      </w:r>
+      <w:r>
+        <w:rPr>
+          <w:lang w:val="sk-SK"/>
+        </w:rPr>
+        <w:t xml:space="preserve"> tak sa mu automaticky </w:t>
+      </w:r>
+      <w:r>
+        <w:rPr>
+          <w:lang w:val="sk-SK"/>
+        </w:rPr>
+        <w:t>zobrazí</w:t>
+      </w:r>
+      <w:r>
+        <w:rPr>
+          <w:lang w:val="sk-SK"/>
+        </w:rPr>
+        <w:t xml:space="preserve"> </w:t>
+      </w:r>
+      <w:proofErr w:type="spellStart"/>
+      <w:r>
+        <w:rPr>
+          <w:lang w:val="sk-SK"/>
+        </w:rPr>
+        <w:t>login</w:t>
+      </w:r>
+      <w:proofErr w:type="spellEnd"/>
+      <w:r>
+        <w:rPr>
+          <w:lang w:val="sk-SK"/>
+        </w:rPr>
+        <w:t xml:space="preserve"> </w:t>
+      </w:r>
+      <w:proofErr w:type="spellStart"/>
+      <w:r>
+        <w:rPr>
+          <w:lang w:val="sk-SK"/>
+        </w:rPr>
+        <w:t>page</w:t>
+      </w:r>
+      <w:proofErr w:type="spellEnd"/>
+      <w:r>
+        <w:rPr>
+          <w:lang w:val="sk-SK"/>
+        </w:rPr>
+        <w:t xml:space="preserve"> a po </w:t>
+      </w:r>
+      <w:r>
+        <w:rPr>
+          <w:lang w:val="sk-SK"/>
+        </w:rPr>
+        <w:t>prihlásení</w:t>
+      </w:r>
+      <w:r>
+        <w:rPr>
+          <w:lang w:val="sk-SK"/>
+        </w:rPr>
+        <w:t xml:space="preserve"> mu </w:t>
+      </w:r>
+      <w:r>
+        <w:rPr>
+          <w:lang w:val="sk-SK"/>
+        </w:rPr>
+        <w:t>zobrazí</w:t>
+      </w:r>
+      <w:r>
+        <w:rPr>
+          <w:lang w:val="sk-SK"/>
+        </w:rPr>
+        <w:t xml:space="preserve"> obsah </w:t>
+      </w:r>
+      <w:r>
+        <w:rPr>
+          <w:lang w:val="sk-SK"/>
+        </w:rPr>
+        <w:t>stránky</w:t>
+      </w:r>
+      <w:r>
+        <w:rPr>
+          <w:lang w:val="sk-SK"/>
+        </w:rPr>
+        <w:t>.</w:t>
+      </w:r>
+    </w:p>
+    <w:p>
+      <w:pPr>
         <w:jc w:val="left"/>
         <w:rPr>
           <w:i/>
@@ -10622,7 +11097,7 @@
           <w:lang w:val="sk-SK"/>
         </w:rPr>
       </w:pPr>
-      <w:bookmarkStart w:id="76" w:name="_Toc31869527"/>
+      <w:bookmarkStart w:id="76" w:name="_Toc31877431"/>
       <w:r>
         <w:rPr>
           <w:lang w:val="sk-SK"/>
@@ -10941,7 +11416,7 @@
           <w:lang w:val="sk-SK"/>
         </w:rPr>
       </w:pPr>
-      <w:bookmarkStart w:id="77" w:name="_Toc31869528"/>
+      <w:bookmarkStart w:id="77" w:name="_Toc31877432"/>
       <w:r>
         <w:rPr>
           <w:lang w:val="sk-SK"/>
@@ -10957,7 +11432,7 @@
           <w:lang w:val="sk-SK"/>
         </w:rPr>
       </w:pPr>
-      <w:bookmarkStart w:id="78" w:name="_Toc31869529"/>
+      <w:bookmarkStart w:id="78" w:name="_Toc31877433"/>
       <w:r>
         <w:rPr>
           <w:lang w:val="sk-SK"/>
@@ -12495,7 +12970,7 @@
           <w:lang w:val="sk-SK"/>
         </w:rPr>
       </w:pPr>
-      <w:bookmarkStart w:id="79" w:name="_Toc31869530"/>
+      <w:bookmarkStart w:id="79" w:name="_Toc31877434"/>
       <w:r>
         <w:rPr>
           <w:lang w:val="sk-SK"/>
@@ -13863,7 +14338,7 @@
           <w:lang w:val="sk-SK"/>
         </w:rPr>
       </w:pPr>
-      <w:bookmarkStart w:id="80" w:name="_Toc31869531"/>
+      <w:bookmarkStart w:id="80" w:name="_Toc31877435"/>
       <w:r>
         <w:rPr>
           <w:lang w:val="sk-SK"/>
@@ -14325,7 +14800,7 @@
           <w:lang w:val="sk-SK"/>
         </w:rPr>
       </w:pPr>
-      <w:bookmarkStart w:id="81" w:name="_Toc31869532"/>
+      <w:bookmarkStart w:id="81" w:name="_Toc31877436"/>
       <w:r>
         <w:rPr>
           <w:lang w:val="sk-SK"/>
@@ -14593,7 +15068,7 @@
           <w:lang w:val="sk-SK"/>
         </w:rPr>
       </w:pPr>
-      <w:bookmarkStart w:id="82" w:name="_Toc31869533"/>
+      <w:bookmarkStart w:id="82" w:name="_Toc31877437"/>
       <w:r>
         <w:rPr>
           <w:lang w:val="sk-SK"/>
@@ -14934,7 +15409,7 @@
           <w:lang w:val="sk-SK"/>
         </w:rPr>
       </w:pPr>
-      <w:bookmarkStart w:id="83" w:name="_Toc31869534"/>
+      <w:bookmarkStart w:id="83" w:name="_Toc31877438"/>
       <w:r>
         <w:rPr>
           <w:lang w:val="sk-SK"/>
@@ -16110,7 +16585,7 @@
           <w:lang w:val="sk-SK"/>
         </w:rPr>
       </w:pPr>
-      <w:bookmarkStart w:id="84" w:name="_Toc31869535"/>
+      <w:bookmarkStart w:id="84" w:name="_Toc31877439"/>
       <w:r>
         <w:rPr>
           <w:lang w:val="sk-SK"/>
@@ -17152,7 +17627,7 @@
           <w:lang w:val="sk-SK"/>
         </w:rPr>
       </w:pPr>
-      <w:bookmarkStart w:id="85" w:name="_Toc31869536"/>
+      <w:bookmarkStart w:id="85" w:name="_Toc31877440"/>
       <w:r>
         <w:rPr>
           <w:lang w:val="sk-SK"/>
@@ -17170,7 +17645,7 @@
         </w:rPr>
       </w:pPr>
       <w:bookmarkStart w:id="86" w:name="header-n2"/>
-      <w:bookmarkStart w:id="87" w:name="_Toc31869537"/>
+      <w:bookmarkStart w:id="87" w:name="_Toc31877441"/>
       <w:r>
         <w:rPr>
           <w:lang w:val="sk-SK"/>
@@ -17220,7 +17695,7 @@
           <w:lang w:val="sk-SK"/>
         </w:rPr>
       </w:pPr>
-      <w:bookmarkStart w:id="88" w:name="_Toc31869538"/>
+      <w:bookmarkStart w:id="88" w:name="_Toc31877442"/>
       <w:r>
         <w:rPr>
           <w:lang w:val="sk-SK"/>
@@ -17299,7 +17774,7 @@
         </w:rPr>
       </w:pPr>
       <w:bookmarkStart w:id="89" w:name="header-n13"/>
-      <w:bookmarkStart w:id="90" w:name="_Toc31869539"/>
+      <w:bookmarkStart w:id="90" w:name="_Toc31877443"/>
       <w:r>
         <w:rPr>
           <w:lang w:val="sk-SK"/>
@@ -17371,7 +17846,7 @@
         </w:rPr>
       </w:pPr>
       <w:bookmarkStart w:id="91" w:name="header-n17"/>
-      <w:bookmarkStart w:id="92" w:name="_Toc31869540"/>
+      <w:bookmarkStart w:id="92" w:name="_Toc31877444"/>
       <w:r>
         <w:rPr>
           <w:lang w:val="sk-SK"/>
@@ -17443,7 +17918,7 @@
         </w:rPr>
       </w:pPr>
       <w:bookmarkStart w:id="93" w:name="header-n21"/>
-      <w:bookmarkStart w:id="94" w:name="_Toc31869541"/>
+      <w:bookmarkStart w:id="94" w:name="_Toc31877445"/>
       <w:r>
         <w:rPr>
           <w:lang w:val="sk-SK"/>
@@ -17514,7 +17989,7 @@
           <w:lang w:val="sk-SK"/>
         </w:rPr>
       </w:pPr>
-      <w:bookmarkStart w:id="95" w:name="_Toc31869542"/>
+      <w:bookmarkStart w:id="95" w:name="_Toc31877446"/>
       <w:r>
         <w:rPr>
           <w:lang w:val="sk-SK"/>
@@ -17584,7 +18059,7 @@
           <w:lang w:val="sk-SK"/>
         </w:rPr>
       </w:pPr>
-      <w:bookmarkStart w:id="96" w:name="_Toc31869543"/>
+      <w:bookmarkStart w:id="96" w:name="_Toc31877447"/>
       <w:r>
         <w:rPr>
           <w:lang w:val="sk-SK"/>
@@ -17656,7 +18131,7 @@
         </w:rPr>
       </w:pPr>
       <w:bookmarkStart w:id="97" w:name="header-n33"/>
-      <w:bookmarkStart w:id="98" w:name="_Toc31869544"/>
+      <w:bookmarkStart w:id="98" w:name="_Toc31877448"/>
       <w:r>
         <w:rPr>
           <w:lang w:val="sk-SK"/>
@@ -17728,7 +18203,7 @@
         </w:rPr>
       </w:pPr>
       <w:bookmarkStart w:id="99" w:name="header-n41"/>
-      <w:bookmarkStart w:id="100" w:name="_Toc31869545"/>
+      <w:bookmarkStart w:id="100" w:name="_Toc31877449"/>
       <w:r>
         <w:rPr>
           <w:lang w:val="sk-SK"/>
@@ -17799,7 +18274,7 @@
           <w:lang w:val="sk-SK"/>
         </w:rPr>
       </w:pPr>
-      <w:bookmarkStart w:id="101" w:name="_Toc31869546"/>
+      <w:bookmarkStart w:id="101" w:name="_Toc31877450"/>
       <w:r>
         <w:rPr>
           <w:lang w:val="sk-SK"/>
@@ -17870,7 +18345,7 @@
         </w:rPr>
       </w:pPr>
       <w:bookmarkStart w:id="102" w:name="header-n53"/>
-      <w:bookmarkStart w:id="103" w:name="_Toc31869547"/>
+      <w:bookmarkStart w:id="103" w:name="_Toc31877451"/>
       <w:r>
         <w:rPr>
           <w:lang w:val="sk-SK"/>
@@ -17942,7 +18417,7 @@
         </w:rPr>
       </w:pPr>
       <w:bookmarkStart w:id="104" w:name="header-n65"/>
-      <w:bookmarkStart w:id="105" w:name="_Toc31869548"/>
+      <w:bookmarkStart w:id="105" w:name="_Toc31877452"/>
       <w:r>
         <w:rPr>
           <w:lang w:val="sk-SK"/>
@@ -18013,7 +18488,7 @@
           <w:lang w:val="sk-SK"/>
         </w:rPr>
       </w:pPr>
-      <w:bookmarkStart w:id="106" w:name="_Toc31869549"/>
+      <w:bookmarkStart w:id="106" w:name="_Toc31877453"/>
       <w:r>
         <w:rPr>
           <w:lang w:val="sk-SK"/>
@@ -18096,7 +18571,7 @@
         </w:rPr>
       </w:pPr>
       <w:bookmarkStart w:id="107" w:name="header-n69"/>
-      <w:bookmarkStart w:id="108" w:name="_Toc31869550"/>
+      <w:bookmarkStart w:id="108" w:name="_Toc31877454"/>
       <w:r>
         <w:rPr>
           <w:lang w:val="sk-SK"/>
@@ -18175,7 +18650,7 @@
         </w:rPr>
       </w:pPr>
       <w:bookmarkStart w:id="109" w:name="header-n73"/>
-      <w:bookmarkStart w:id="110" w:name="_Toc31869551"/>
+      <w:bookmarkStart w:id="110" w:name="_Toc31877455"/>
       <w:r>
         <w:rPr>
           <w:lang w:val="sk-SK"/>
@@ -18238,7 +18713,7 @@
           <w:lang w:val="sk-SK"/>
         </w:rPr>
       </w:pPr>
-      <w:bookmarkStart w:id="111" w:name="_Toc31869552"/>
+      <w:bookmarkStart w:id="111" w:name="_Toc31877456"/>
       <w:r>
         <w:rPr>
           <w:lang w:val="sk-SK"/>
@@ -19810,7 +20285,7 @@
 </file>
 
 <file path=customXml/itemProps2.xml><?xml version="1.0" encoding="utf-8"?>
-<ds:datastoreItem xmlns:ds="http://schemas.openxmlformats.org/officeDocument/2006/customXml" ds:itemID="{B69EAD28-257E-4800-A79F-B9E01E260EF3}">
+<ds:datastoreItem xmlns:ds="http://schemas.openxmlformats.org/officeDocument/2006/customXml" ds:itemID="{6D1C78CD-62F3-4191-8C74-98952E7E1848}">
   <ds:schemaRefs>
     <ds:schemaRef ds:uri="http://schemas.openxmlformats.org/officeDocument/2006/bibliography"/>
   </ds:schemaRefs>

</xml_diff>